<commit_message>
slider paddings mod, icons magn, pictures magn,
</commit_message>
<xml_diff>
--- a/Каталог/Наполнение для сайта мясосочные.docx
+++ b/Каталог/Наполнение для сайта мясосочные.docx
@@ -19,19 +19,8 @@
           <w:sz w:val="32"/>
           <w:szCs w:val="32"/>
         </w:rPr>
-        <w:t xml:space="preserve">Наполнение для сайта </w:t>
-      </w:r>
-      <w:proofErr w:type="spellStart"/>
-      <w:r>
-        <w:rPr>
-          <w:rFonts w:ascii="Century Gothic" w:hAnsi="Century Gothic"/>
-          <w:b/>
-          <w:sz w:val="32"/>
-          <w:szCs w:val="32"/>
-        </w:rPr>
-        <w:t>мясосочные</w:t>
-      </w:r>
-      <w:proofErr w:type="spellEnd"/>
+        <w:t>Наполнение для сайта мясосочные</w:t>
+      </w:r>
     </w:p>
     <w:p>
       <w:pPr>
@@ -68,7 +57,18 @@
           <w:i/>
           <w:sz w:val="28"/>
           <w:szCs w:val="28"/>
-          <w:highlight w:val="yellow"/>
+          <w:highlight w:val="green"/>
+          <w:lang w:val="en-US"/>
+        </w:rPr>
+        <w:t xml:space="preserve"> </w:t>
+      </w:r>
+      <w:r>
+        <w:rPr>
+          <w:rFonts w:ascii="Century Gothic" w:hAnsi="Century Gothic"/>
+          <w:i/>
+          <w:sz w:val="28"/>
+          <w:szCs w:val="28"/>
+          <w:highlight w:val="green"/>
         </w:rPr>
         <w:t xml:space="preserve">Ветчина мясо-сочная </w:t>
       </w:r>
@@ -78,7 +78,7 @@
           <w:i/>
           <w:sz w:val="28"/>
           <w:szCs w:val="28"/>
-          <w:highlight w:val="yellow"/>
+          <w:highlight w:val="green"/>
         </w:rPr>
         <w:t>400г /вес</w:t>
       </w:r>
@@ -89,13 +89,15 @@
           <w:rFonts w:ascii="Century Gothic" w:hAnsi="Century Gothic"/>
           <w:sz w:val="28"/>
           <w:szCs w:val="28"/>
-        </w:rPr>
-      </w:pPr>
-      <w:r>
-        <w:rPr>
-          <w:rFonts w:ascii="Century Gothic" w:hAnsi="Century Gothic"/>
-          <w:sz w:val="28"/>
-          <w:szCs w:val="28"/>
+          <w:highlight w:val="green"/>
+        </w:rPr>
+      </w:pPr>
+      <w:r>
+        <w:rPr>
+          <w:rFonts w:ascii="Century Gothic" w:hAnsi="Century Gothic"/>
+          <w:sz w:val="28"/>
+          <w:szCs w:val="28"/>
+          <w:highlight w:val="green"/>
         </w:rPr>
         <w:t>ВЕТЧИНА МЯСОСОЧНАЯ</w:t>
       </w:r>
@@ -106,13 +108,15 @@
           <w:rFonts w:ascii="Century Gothic" w:hAnsi="Century Gothic"/>
           <w:sz w:val="28"/>
           <w:szCs w:val="28"/>
-        </w:rPr>
-      </w:pPr>
-      <w:r>
-        <w:rPr>
-          <w:rFonts w:ascii="Century Gothic" w:hAnsi="Century Gothic"/>
-          <w:sz w:val="28"/>
-          <w:szCs w:val="28"/>
+          <w:highlight w:val="green"/>
+        </w:rPr>
+      </w:pPr>
+      <w:r>
+        <w:rPr>
+          <w:rFonts w:ascii="Century Gothic" w:hAnsi="Century Gothic"/>
+          <w:sz w:val="28"/>
+          <w:szCs w:val="28"/>
+          <w:highlight w:val="green"/>
         </w:rPr>
         <w:t xml:space="preserve">ИЗДЕЛИЕ </w:t>
       </w:r>
@@ -121,40 +125,27 @@
           <w:rFonts w:ascii="Century Gothic" w:hAnsi="Century Gothic"/>
           <w:sz w:val="28"/>
           <w:szCs w:val="28"/>
-        </w:rPr>
-        <w:t>КОЛБАСНОЕ ВАРЕНОЕ,</w:t>
-      </w:r>
-      <w:r>
-        <w:rPr>
-          <w:rFonts w:ascii="Century Gothic" w:hAnsi="Century Gothic"/>
-          <w:sz w:val="28"/>
-          <w:szCs w:val="28"/>
-        </w:rPr>
-        <w:t xml:space="preserve"> ПРОДУ</w:t>
-      </w:r>
-      <w:r>
-        <w:rPr>
-          <w:rFonts w:ascii="Century Gothic" w:hAnsi="Century Gothic"/>
-          <w:sz w:val="28"/>
-          <w:szCs w:val="28"/>
-        </w:rPr>
-        <w:t>КТ МЯСНОЙ КАТЕГОРИИ Б</w:t>
-      </w:r>
-    </w:p>
-    <w:p>
-      <w:pPr>
-        <w:rPr>
-          <w:rFonts w:ascii="Century Gothic" w:hAnsi="Century Gothic"/>
-          <w:sz w:val="28"/>
-          <w:szCs w:val="28"/>
-        </w:rPr>
-      </w:pPr>
-      <w:r>
-        <w:rPr>
-          <w:rFonts w:ascii="Century Gothic" w:hAnsi="Century Gothic"/>
-          <w:b/>
-          <w:sz w:val="28"/>
-          <w:szCs w:val="28"/>
+          <w:highlight w:val="green"/>
+        </w:rPr>
+        <w:t>КОЛБАСНОЕ ВАРЕНОЕ, ПРОДУКТ МЯСНОЙ КАТЕГОРИИ Б</w:t>
+      </w:r>
+    </w:p>
+    <w:p>
+      <w:pPr>
+        <w:rPr>
+          <w:rFonts w:ascii="Century Gothic" w:hAnsi="Century Gothic"/>
+          <w:sz w:val="28"/>
+          <w:szCs w:val="28"/>
+          <w:highlight w:val="green"/>
+        </w:rPr>
+      </w:pPr>
+      <w:r>
+        <w:rPr>
+          <w:rFonts w:ascii="Century Gothic" w:hAnsi="Century Gothic"/>
+          <w:b/>
+          <w:sz w:val="28"/>
+          <w:szCs w:val="28"/>
+          <w:highlight w:val="green"/>
         </w:rPr>
         <w:t>Состав:</w:t>
       </w:r>
@@ -163,6 +154,7 @@
           <w:rFonts w:ascii="Century Gothic" w:hAnsi="Century Gothic"/>
           <w:sz w:val="28"/>
           <w:szCs w:val="28"/>
+          <w:highlight w:val="green"/>
         </w:rPr>
         <w:t xml:space="preserve"> свинина, говядина, мясо куриное бескостное, вода, куриный бульон натуральный сухой, молоко сухое цельное, белковый стабилизатор, крахм</w:t>
       </w:r>
@@ -171,6 +163,7 @@
           <w:rFonts w:ascii="Century Gothic" w:hAnsi="Century Gothic"/>
           <w:sz w:val="28"/>
           <w:szCs w:val="28"/>
+          <w:highlight w:val="green"/>
         </w:rPr>
         <w:t>ал картофельный, нитритная соль</w:t>
       </w:r>
@@ -179,6 +172,7 @@
           <w:rFonts w:ascii="Century Gothic" w:hAnsi="Century Gothic"/>
           <w:sz w:val="28"/>
           <w:szCs w:val="28"/>
+          <w:highlight w:val="green"/>
         </w:rPr>
         <w:t>, молочный белок, стабилизатор: полифосфат натрия, загустите</w:t>
       </w:r>
@@ -187,6 +181,7 @@
           <w:rFonts w:ascii="Century Gothic" w:hAnsi="Century Gothic"/>
           <w:sz w:val="28"/>
           <w:szCs w:val="28"/>
+          <w:highlight w:val="green"/>
         </w:rPr>
         <w:t>ли</w:t>
       </w:r>
@@ -195,6 +190,7 @@
           <w:rFonts w:ascii="Century Gothic" w:hAnsi="Century Gothic"/>
           <w:sz w:val="28"/>
           <w:szCs w:val="28"/>
+          <w:highlight w:val="green"/>
         </w:rPr>
         <w:t xml:space="preserve">, соль, перец чёрный, </w:t>
       </w:r>
@@ -203,6 +199,7 @@
           <w:rFonts w:ascii="Century Gothic" w:hAnsi="Century Gothic"/>
           <w:sz w:val="28"/>
           <w:szCs w:val="28"/>
+          <w:highlight w:val="green"/>
         </w:rPr>
         <w:t>мускатный орех, кардамон</w:t>
       </w:r>
@@ -211,24 +208,16 @@
           <w:rFonts w:ascii="Century Gothic" w:hAnsi="Century Gothic"/>
           <w:sz w:val="28"/>
           <w:szCs w:val="28"/>
-        </w:rPr>
-        <w:t xml:space="preserve">, </w:t>
-      </w:r>
-      <w:proofErr w:type="spellStart"/>
-      <w:r>
-        <w:rPr>
-          <w:rFonts w:ascii="Century Gothic" w:hAnsi="Century Gothic"/>
-          <w:sz w:val="28"/>
-          <w:szCs w:val="28"/>
-        </w:rPr>
-        <w:t>ароматизатор</w:t>
-      </w:r>
-      <w:proofErr w:type="spellEnd"/>
-      <w:r>
-        <w:rPr>
-          <w:rFonts w:ascii="Century Gothic" w:hAnsi="Century Gothic"/>
-          <w:sz w:val="28"/>
-          <w:szCs w:val="28"/>
+          <w:highlight w:val="green"/>
+        </w:rPr>
+        <w:t>, ароматизатор</w:t>
+      </w:r>
+      <w:r>
+        <w:rPr>
+          <w:rFonts w:ascii="Century Gothic" w:hAnsi="Century Gothic"/>
+          <w:sz w:val="28"/>
+          <w:szCs w:val="28"/>
+          <w:highlight w:val="green"/>
         </w:rPr>
         <w:t>.</w:t>
       </w:r>
@@ -239,14 +228,16 @@
           <w:rFonts w:ascii="Century Gothic" w:hAnsi="Century Gothic"/>
           <w:sz w:val="28"/>
           <w:szCs w:val="28"/>
-        </w:rPr>
-      </w:pPr>
-      <w:r>
-        <w:rPr>
-          <w:rFonts w:ascii="Century Gothic" w:hAnsi="Century Gothic"/>
-          <w:b/>
-          <w:sz w:val="28"/>
-          <w:szCs w:val="28"/>
+          <w:highlight w:val="green"/>
+        </w:rPr>
+      </w:pPr>
+      <w:r>
+        <w:rPr>
+          <w:rFonts w:ascii="Century Gothic" w:hAnsi="Century Gothic"/>
+          <w:b/>
+          <w:sz w:val="28"/>
+          <w:szCs w:val="28"/>
+          <w:highlight w:val="green"/>
         </w:rPr>
         <w:t>Срок годности:</w:t>
       </w:r>
@@ -255,6 +246,7 @@
           <w:rFonts w:ascii="Century Gothic" w:hAnsi="Century Gothic"/>
           <w:sz w:val="28"/>
           <w:szCs w:val="28"/>
+          <w:highlight w:val="green"/>
         </w:rPr>
         <w:t xml:space="preserve"> 50 суток</w:t>
       </w:r>
@@ -263,6 +255,7 @@
           <w:rFonts w:ascii="Century Gothic" w:hAnsi="Century Gothic"/>
           <w:sz w:val="28"/>
           <w:szCs w:val="28"/>
+          <w:highlight w:val="green"/>
         </w:rPr>
         <w:t>.</w:t>
       </w:r>
@@ -273,14 +266,16 @@
           <w:rFonts w:ascii="Century Gothic" w:hAnsi="Century Gothic"/>
           <w:sz w:val="28"/>
           <w:szCs w:val="28"/>
-        </w:rPr>
-      </w:pPr>
-      <w:r>
-        <w:rPr>
-          <w:rFonts w:ascii="Century Gothic" w:hAnsi="Century Gothic"/>
-          <w:b/>
-          <w:sz w:val="28"/>
-          <w:szCs w:val="28"/>
+          <w:highlight w:val="green"/>
+        </w:rPr>
+      </w:pPr>
+      <w:r>
+        <w:rPr>
+          <w:rFonts w:ascii="Century Gothic" w:hAnsi="Century Gothic"/>
+          <w:b/>
+          <w:sz w:val="28"/>
+          <w:szCs w:val="28"/>
+          <w:highlight w:val="green"/>
         </w:rPr>
         <w:t>Пищевая ценность</w:t>
       </w:r>
@@ -289,6 +284,7 @@
           <w:rFonts w:ascii="Century Gothic" w:hAnsi="Century Gothic"/>
           <w:sz w:val="28"/>
           <w:szCs w:val="28"/>
+          <w:highlight w:val="green"/>
         </w:rPr>
         <w:t xml:space="preserve"> 100 г продукта: белки - 12г, жиры - 12г, углеводы - 3г. </w:t>
       </w:r>
@@ -299,14 +295,16 @@
           <w:rFonts w:ascii="Century Gothic" w:hAnsi="Century Gothic"/>
           <w:sz w:val="28"/>
           <w:szCs w:val="28"/>
-        </w:rPr>
-      </w:pPr>
-      <w:r>
-        <w:rPr>
-          <w:rFonts w:ascii="Century Gothic" w:hAnsi="Century Gothic"/>
-          <w:b/>
-          <w:sz w:val="28"/>
-          <w:szCs w:val="28"/>
+          <w:highlight w:val="green"/>
+        </w:rPr>
+      </w:pPr>
+      <w:r>
+        <w:rPr>
+          <w:rFonts w:ascii="Century Gothic" w:hAnsi="Century Gothic"/>
+          <w:b/>
+          <w:sz w:val="28"/>
+          <w:szCs w:val="28"/>
+          <w:highlight w:val="green"/>
         </w:rPr>
         <w:t>Энергетическая ценность</w:t>
       </w:r>
@@ -315,32 +313,26 @@
           <w:rFonts w:ascii="Century Gothic" w:hAnsi="Century Gothic"/>
           <w:sz w:val="28"/>
           <w:szCs w:val="28"/>
-        </w:rPr>
-        <w:t xml:space="preserve"> / калорийность</w:t>
-      </w:r>
-      <w:r>
-        <w:rPr>
-          <w:rFonts w:ascii="Century Gothic" w:hAnsi="Century Gothic"/>
-          <w:sz w:val="28"/>
-          <w:szCs w:val="28"/>
-        </w:rPr>
-        <w:t xml:space="preserve"> 100г продукта: 699 кДж/168 ккал.  </w:t>
-      </w:r>
-    </w:p>
-    <w:p>
-      <w:pPr>
-        <w:rPr>
-          <w:rFonts w:ascii="Century Gothic" w:hAnsi="Century Gothic"/>
-          <w:sz w:val="28"/>
-          <w:szCs w:val="28"/>
-        </w:rPr>
-      </w:pPr>
-      <w:r>
-        <w:rPr>
-          <w:rFonts w:ascii="Century Gothic" w:hAnsi="Century Gothic"/>
-          <w:b/>
-          <w:sz w:val="28"/>
-          <w:szCs w:val="28"/>
+          <w:highlight w:val="green"/>
+        </w:rPr>
+        <w:t xml:space="preserve"> / калорийность 100г продукта: 699 кДж/168 ккал.  </w:t>
+      </w:r>
+    </w:p>
+    <w:p>
+      <w:pPr>
+        <w:rPr>
+          <w:rFonts w:ascii="Century Gothic" w:hAnsi="Century Gothic"/>
+          <w:sz w:val="28"/>
+          <w:szCs w:val="28"/>
+        </w:rPr>
+      </w:pPr>
+      <w:r>
+        <w:rPr>
+          <w:rFonts w:ascii="Century Gothic" w:hAnsi="Century Gothic"/>
+          <w:b/>
+          <w:sz w:val="28"/>
+          <w:szCs w:val="28"/>
+          <w:highlight w:val="green"/>
         </w:rPr>
         <w:t>МАССА НЕТТО</w:t>
       </w:r>
@@ -349,6 +341,7 @@
           <w:rFonts w:ascii="Century Gothic" w:hAnsi="Century Gothic"/>
           <w:sz w:val="28"/>
           <w:szCs w:val="28"/>
+          <w:highlight w:val="green"/>
         </w:rPr>
         <w:t>: 400Г/ 1400г</w:t>
       </w:r>
@@ -552,7 +545,7 @@
           <w:rFonts w:ascii="Century Gothic" w:hAnsi="Century Gothic"/>
           <w:sz w:val="28"/>
           <w:szCs w:val="28"/>
-          <w:highlight w:val="yellow"/>
+          <w:highlight w:val="green"/>
         </w:rPr>
         <w:t>Мясо-сочная колбаса вареная 400г / вес</w:t>
       </w:r>
@@ -563,13 +556,15 @@
           <w:rFonts w:ascii="Century Gothic" w:hAnsi="Century Gothic"/>
           <w:sz w:val="28"/>
           <w:szCs w:val="28"/>
-        </w:rPr>
-      </w:pPr>
-      <w:r>
-        <w:rPr>
-          <w:rFonts w:ascii="Century Gothic" w:hAnsi="Century Gothic"/>
-          <w:sz w:val="28"/>
-          <w:szCs w:val="28"/>
+          <w:highlight w:val="green"/>
+        </w:rPr>
+      </w:pPr>
+      <w:r>
+        <w:rPr>
+          <w:rFonts w:ascii="Century Gothic" w:hAnsi="Century Gothic"/>
+          <w:sz w:val="28"/>
+          <w:szCs w:val="28"/>
+          <w:highlight w:val="green"/>
         </w:rPr>
         <w:t>КОЛБАСА ВАРЕНАЯ МЯСОСОЧНАЯ</w:t>
       </w:r>
@@ -580,13 +575,15 @@
           <w:rFonts w:ascii="Century Gothic" w:hAnsi="Century Gothic"/>
           <w:sz w:val="28"/>
           <w:szCs w:val="28"/>
-        </w:rPr>
-      </w:pPr>
-      <w:r>
-        <w:rPr>
-          <w:rFonts w:ascii="Century Gothic" w:hAnsi="Century Gothic"/>
-          <w:sz w:val="28"/>
-          <w:szCs w:val="28"/>
+          <w:highlight w:val="green"/>
+        </w:rPr>
+      </w:pPr>
+      <w:r>
+        <w:rPr>
+          <w:rFonts w:ascii="Century Gothic" w:hAnsi="Century Gothic"/>
+          <w:sz w:val="28"/>
+          <w:szCs w:val="28"/>
+          <w:highlight w:val="green"/>
         </w:rPr>
         <w:t>ИЗДЕЛИЕ</w:t>
       </w:r>
@@ -595,40 +592,27 @@
           <w:rFonts w:ascii="Century Gothic" w:hAnsi="Century Gothic"/>
           <w:sz w:val="28"/>
           <w:szCs w:val="28"/>
-        </w:rPr>
-        <w:t xml:space="preserve"> КОЛБАСНОЕ ВА</w:t>
-      </w:r>
-      <w:r>
-        <w:rPr>
-          <w:rFonts w:ascii="Century Gothic" w:hAnsi="Century Gothic"/>
-          <w:sz w:val="28"/>
-          <w:szCs w:val="28"/>
-        </w:rPr>
-        <w:t xml:space="preserve">РЕНОЕ, </w:t>
-      </w:r>
-      <w:r>
-        <w:rPr>
-          <w:rFonts w:ascii="Century Gothic" w:hAnsi="Century Gothic"/>
-          <w:sz w:val="28"/>
-          <w:szCs w:val="28"/>
-        </w:rPr>
-        <w:t xml:space="preserve">ПРОДУКТ МЯСНОЙ КАТЕГОРИИ Б. </w:t>
-      </w:r>
-    </w:p>
-    <w:p>
-      <w:pPr>
-        <w:rPr>
-          <w:rFonts w:ascii="Century Gothic" w:hAnsi="Century Gothic"/>
-          <w:sz w:val="28"/>
-          <w:szCs w:val="28"/>
-        </w:rPr>
-      </w:pPr>
-      <w:r>
-        <w:rPr>
-          <w:rFonts w:ascii="Century Gothic" w:hAnsi="Century Gothic"/>
-          <w:b/>
-          <w:sz w:val="28"/>
-          <w:szCs w:val="28"/>
+          <w:highlight w:val="green"/>
+        </w:rPr>
+        <w:t xml:space="preserve"> КОЛБАСНОЕ ВАРЕНОЕ, ПРОДУКТ МЯСНОЙ КАТЕГОРИИ Б. </w:t>
+      </w:r>
+    </w:p>
+    <w:p>
+      <w:pPr>
+        <w:rPr>
+          <w:rFonts w:ascii="Century Gothic" w:hAnsi="Century Gothic"/>
+          <w:sz w:val="28"/>
+          <w:szCs w:val="28"/>
+          <w:highlight w:val="green"/>
+        </w:rPr>
+      </w:pPr>
+      <w:r>
+        <w:rPr>
+          <w:rFonts w:ascii="Century Gothic" w:hAnsi="Century Gothic"/>
+          <w:b/>
+          <w:sz w:val="28"/>
+          <w:szCs w:val="28"/>
+          <w:highlight w:val="green"/>
         </w:rPr>
         <w:t>Состав:</w:t>
       </w:r>
@@ -637,6 +621,7 @@
           <w:rFonts w:ascii="Century Gothic" w:hAnsi="Century Gothic"/>
           <w:sz w:val="28"/>
           <w:szCs w:val="28"/>
+          <w:highlight w:val="green"/>
         </w:rPr>
         <w:t xml:space="preserve"> свинина, говядина, мясо куриное бескостное, вода, бульон куриный натуральный сухой, крахмал картофельный, яичный меланж, молоко сухое обезжиренное, нитритная соль, сахар, регуляторы кислотности</w:t>
       </w:r>
@@ -645,6 +630,7 @@
           <w:rFonts w:ascii="Century Gothic" w:hAnsi="Century Gothic"/>
           <w:sz w:val="28"/>
           <w:szCs w:val="28"/>
+          <w:highlight w:val="green"/>
         </w:rPr>
         <w:t>, усилитель вкуса и аромата, мускат.</w:t>
       </w:r>
@@ -655,14 +641,16 @@
           <w:rFonts w:ascii="Century Gothic" w:hAnsi="Century Gothic"/>
           <w:sz w:val="28"/>
           <w:szCs w:val="28"/>
-        </w:rPr>
-      </w:pPr>
-      <w:r>
-        <w:rPr>
-          <w:rFonts w:ascii="Century Gothic" w:hAnsi="Century Gothic"/>
-          <w:b/>
-          <w:sz w:val="28"/>
-          <w:szCs w:val="28"/>
+          <w:highlight w:val="green"/>
+        </w:rPr>
+      </w:pPr>
+      <w:r>
+        <w:rPr>
+          <w:rFonts w:ascii="Century Gothic" w:hAnsi="Century Gothic"/>
+          <w:b/>
+          <w:sz w:val="28"/>
+          <w:szCs w:val="28"/>
+          <w:highlight w:val="green"/>
         </w:rPr>
         <w:t>Срок годности:</w:t>
       </w:r>
@@ -671,6 +659,7 @@
           <w:rFonts w:ascii="Century Gothic" w:hAnsi="Century Gothic"/>
           <w:sz w:val="28"/>
           <w:szCs w:val="28"/>
+          <w:highlight w:val="green"/>
         </w:rPr>
         <w:t xml:space="preserve"> 50 суток</w:t>
       </w:r>
@@ -681,14 +670,16 @@
           <w:rFonts w:ascii="Century Gothic" w:hAnsi="Century Gothic"/>
           <w:sz w:val="28"/>
           <w:szCs w:val="28"/>
-        </w:rPr>
-      </w:pPr>
-      <w:r>
-        <w:rPr>
-          <w:rFonts w:ascii="Century Gothic" w:hAnsi="Century Gothic"/>
-          <w:b/>
-          <w:sz w:val="28"/>
-          <w:szCs w:val="28"/>
+          <w:highlight w:val="green"/>
+        </w:rPr>
+      </w:pPr>
+      <w:r>
+        <w:rPr>
+          <w:rFonts w:ascii="Century Gothic" w:hAnsi="Century Gothic"/>
+          <w:b/>
+          <w:sz w:val="28"/>
+          <w:szCs w:val="28"/>
+          <w:highlight w:val="green"/>
         </w:rPr>
         <w:t>Пищевая ценность</w:t>
       </w:r>
@@ -697,6 +688,7 @@
           <w:rFonts w:ascii="Century Gothic" w:hAnsi="Century Gothic"/>
           <w:sz w:val="28"/>
           <w:szCs w:val="28"/>
+          <w:highlight w:val="green"/>
         </w:rPr>
         <w:t xml:space="preserve"> 100г продукта: белки - 12г, жиры - 18г. </w:t>
       </w:r>
@@ -707,14 +699,16 @@
           <w:rFonts w:ascii="Century Gothic" w:hAnsi="Century Gothic"/>
           <w:sz w:val="28"/>
           <w:szCs w:val="28"/>
-        </w:rPr>
-      </w:pPr>
-      <w:r>
-        <w:rPr>
-          <w:rFonts w:ascii="Century Gothic" w:hAnsi="Century Gothic"/>
-          <w:b/>
-          <w:sz w:val="28"/>
-          <w:szCs w:val="28"/>
+          <w:highlight w:val="green"/>
+        </w:rPr>
+      </w:pPr>
+      <w:r>
+        <w:rPr>
+          <w:rFonts w:ascii="Century Gothic" w:hAnsi="Century Gothic"/>
+          <w:b/>
+          <w:sz w:val="28"/>
+          <w:szCs w:val="28"/>
+          <w:highlight w:val="green"/>
         </w:rPr>
         <w:t>Энергетическая ценность</w:t>
       </w:r>
@@ -723,6 +717,7 @@
           <w:rFonts w:ascii="Century Gothic" w:hAnsi="Century Gothic"/>
           <w:sz w:val="28"/>
           <w:szCs w:val="28"/>
+          <w:highlight w:val="green"/>
         </w:rPr>
         <w:t xml:space="preserve"> / калорийность</w:t>
       </w:r>
@@ -731,22 +726,16 @@
           <w:rFonts w:ascii="Century Gothic" w:hAnsi="Century Gothic"/>
           <w:sz w:val="28"/>
           <w:szCs w:val="28"/>
-        </w:rPr>
-        <w:t xml:space="preserve"> </w:t>
-      </w:r>
-      <w:r>
-        <w:rPr>
-          <w:rFonts w:ascii="Century Gothic" w:hAnsi="Century Gothic"/>
-          <w:sz w:val="28"/>
-          <w:szCs w:val="28"/>
-        </w:rPr>
-        <w:t>100г продукта</w:t>
-      </w:r>
-      <w:r>
-        <w:rPr>
-          <w:rFonts w:ascii="Century Gothic" w:hAnsi="Century Gothic"/>
-          <w:sz w:val="28"/>
-          <w:szCs w:val="28"/>
+          <w:highlight w:val="green"/>
+        </w:rPr>
+        <w:t xml:space="preserve"> 100г продукта</w:t>
+      </w:r>
+      <w:r>
+        <w:rPr>
+          <w:rFonts w:ascii="Century Gothic" w:hAnsi="Century Gothic"/>
+          <w:sz w:val="28"/>
+          <w:szCs w:val="28"/>
+          <w:highlight w:val="green"/>
         </w:rPr>
         <w:t>: 870кДж/210ккал.</w:t>
       </w:r>
@@ -765,6 +754,7 @@
           <w:b/>
           <w:sz w:val="28"/>
           <w:szCs w:val="28"/>
+          <w:highlight w:val="green"/>
         </w:rPr>
         <w:t>Масса НЕТТО:</w:t>
       </w:r>
@@ -773,6 +763,7 @@
           <w:rFonts w:ascii="Century Gothic" w:hAnsi="Century Gothic"/>
           <w:sz w:val="28"/>
           <w:szCs w:val="28"/>
+          <w:highlight w:val="green"/>
         </w:rPr>
         <w:t xml:space="preserve"> 400г</w:t>
       </w:r>
@@ -781,6 +772,7 @@
           <w:rFonts w:ascii="Century Gothic" w:hAnsi="Century Gothic"/>
           <w:sz w:val="28"/>
           <w:szCs w:val="28"/>
+          <w:highlight w:val="green"/>
         </w:rPr>
         <w:t>/1400г</w:t>
       </w:r>
@@ -981,7 +973,7 @@
           <w:rFonts w:ascii="Century Gothic" w:hAnsi="Century Gothic"/>
           <w:sz w:val="28"/>
           <w:szCs w:val="28"/>
-          <w:highlight w:val="yellow"/>
+          <w:highlight w:val="green"/>
         </w:rPr>
         <w:lastRenderedPageBreak/>
         <w:t>Сочно-молочная колбаса вареная 400г / вес</w:t>
@@ -993,38 +985,34 @@
           <w:rFonts w:ascii="Century Gothic" w:hAnsi="Century Gothic"/>
           <w:sz w:val="28"/>
           <w:szCs w:val="28"/>
-        </w:rPr>
-      </w:pPr>
-      <w:r>
-        <w:rPr>
-          <w:rFonts w:ascii="Century Gothic" w:hAnsi="Century Gothic"/>
-          <w:sz w:val="28"/>
-          <w:szCs w:val="28"/>
-        </w:rPr>
-        <w:t>КО</w:t>
-      </w:r>
-      <w:r>
-        <w:rPr>
-          <w:rFonts w:ascii="Century Gothic" w:hAnsi="Century Gothic"/>
-          <w:sz w:val="28"/>
-          <w:szCs w:val="28"/>
-        </w:rPr>
-        <w:t>ЛБАСА ВАРЕНАЯ СОЧНО-МОЛОЧНАЯ</w:t>
-      </w:r>
-    </w:p>
-    <w:p>
-      <w:pPr>
-        <w:rPr>
-          <w:rFonts w:ascii="Century Gothic" w:hAnsi="Century Gothic"/>
-          <w:sz w:val="28"/>
-          <w:szCs w:val="28"/>
-        </w:rPr>
-      </w:pPr>
-      <w:r>
-        <w:rPr>
-          <w:rFonts w:ascii="Century Gothic" w:hAnsi="Century Gothic"/>
-          <w:sz w:val="28"/>
-          <w:szCs w:val="28"/>
+          <w:highlight w:val="green"/>
+        </w:rPr>
+      </w:pPr>
+      <w:r>
+        <w:rPr>
+          <w:rFonts w:ascii="Century Gothic" w:hAnsi="Century Gothic"/>
+          <w:sz w:val="28"/>
+          <w:szCs w:val="28"/>
+          <w:highlight w:val="green"/>
+        </w:rPr>
+        <w:t>КОЛБАСА ВАРЕНАЯ СОЧНО-МОЛОЧНАЯ</w:t>
+      </w:r>
+    </w:p>
+    <w:p>
+      <w:pPr>
+        <w:rPr>
+          <w:rFonts w:ascii="Century Gothic" w:hAnsi="Century Gothic"/>
+          <w:sz w:val="28"/>
+          <w:szCs w:val="28"/>
+          <w:highlight w:val="green"/>
+        </w:rPr>
+      </w:pPr>
+      <w:r>
+        <w:rPr>
+          <w:rFonts w:ascii="Century Gothic" w:hAnsi="Century Gothic"/>
+          <w:sz w:val="28"/>
+          <w:szCs w:val="28"/>
+          <w:highlight w:val="green"/>
         </w:rPr>
         <w:t>ИЗДЕЛИЕ КОЛБАСНОЕ ВАРЕНОЕ, ПРОДУКТ МЯСНОЙ КАТЕГОРИИ Б.</w:t>
       </w:r>
@@ -1035,14 +1023,16 @@
           <w:rFonts w:ascii="Century Gothic" w:hAnsi="Century Gothic"/>
           <w:sz w:val="28"/>
           <w:szCs w:val="28"/>
-        </w:rPr>
-      </w:pPr>
-      <w:r>
-        <w:rPr>
-          <w:rFonts w:ascii="Century Gothic" w:hAnsi="Century Gothic"/>
-          <w:b/>
-          <w:sz w:val="28"/>
-          <w:szCs w:val="28"/>
+          <w:highlight w:val="green"/>
+        </w:rPr>
+      </w:pPr>
+      <w:r>
+        <w:rPr>
+          <w:rFonts w:ascii="Century Gothic" w:hAnsi="Century Gothic"/>
+          <w:b/>
+          <w:sz w:val="28"/>
+          <w:szCs w:val="28"/>
+          <w:highlight w:val="green"/>
         </w:rPr>
         <w:t>Состав:</w:t>
       </w:r>
@@ -1051,6 +1041,7 @@
           <w:rFonts w:ascii="Century Gothic" w:hAnsi="Century Gothic"/>
           <w:sz w:val="28"/>
           <w:szCs w:val="28"/>
+          <w:highlight w:val="green"/>
         </w:rPr>
         <w:t xml:space="preserve"> свинина, говядина, мясо птицы бескостное, вода, бульон куриный натуральный сухой, крахмал картофельный, яичный меланж, молоко сухое цельное, нитритная</w:t>
       </w:r>
@@ -1059,6 +1050,7 @@
           <w:rFonts w:ascii="Century Gothic" w:hAnsi="Century Gothic"/>
           <w:sz w:val="28"/>
           <w:szCs w:val="28"/>
+          <w:highlight w:val="green"/>
         </w:rPr>
         <w:t xml:space="preserve"> соль,</w:t>
       </w:r>
@@ -1067,38 +1059,16 @@
           <w:rFonts w:ascii="Century Gothic" w:hAnsi="Century Gothic"/>
           <w:sz w:val="28"/>
           <w:szCs w:val="28"/>
-        </w:rPr>
-        <w:t xml:space="preserve"> сахар, регуляторы кислотности</w:t>
-      </w:r>
-      <w:r>
-        <w:rPr>
-          <w:rFonts w:ascii="Century Gothic" w:hAnsi="Century Gothic"/>
-          <w:sz w:val="28"/>
-          <w:szCs w:val="28"/>
-        </w:rPr>
-        <w:t>,</w:t>
-      </w:r>
-      <w:r>
-        <w:rPr>
-          <w:rFonts w:ascii="Century Gothic" w:hAnsi="Century Gothic"/>
-          <w:sz w:val="28"/>
-          <w:szCs w:val="28"/>
-        </w:rPr>
-        <w:t xml:space="preserve"> усилитель вкуса и аромата</w:t>
-      </w:r>
-      <w:r>
-        <w:rPr>
-          <w:rFonts w:ascii="Century Gothic" w:hAnsi="Century Gothic"/>
-          <w:sz w:val="28"/>
-          <w:szCs w:val="28"/>
-        </w:rPr>
-        <w:t>, мускат</w:t>
-      </w:r>
-      <w:r>
-        <w:rPr>
-          <w:rFonts w:ascii="Century Gothic" w:hAnsi="Century Gothic"/>
-          <w:sz w:val="28"/>
-          <w:szCs w:val="28"/>
+          <w:highlight w:val="green"/>
+        </w:rPr>
+        <w:t xml:space="preserve"> сахар, регуляторы кислотности, усилитель вкуса и аромата, мускат</w:t>
+      </w:r>
+      <w:r>
+        <w:rPr>
+          <w:rFonts w:ascii="Century Gothic" w:hAnsi="Century Gothic"/>
+          <w:sz w:val="28"/>
+          <w:szCs w:val="28"/>
+          <w:highlight w:val="green"/>
         </w:rPr>
         <w:t>.</w:t>
       </w:r>
@@ -1109,14 +1079,16 @@
           <w:rFonts w:ascii="Century Gothic" w:hAnsi="Century Gothic"/>
           <w:sz w:val="28"/>
           <w:szCs w:val="28"/>
-        </w:rPr>
-      </w:pPr>
-      <w:r>
-        <w:rPr>
-          <w:rFonts w:ascii="Century Gothic" w:hAnsi="Century Gothic"/>
-          <w:b/>
-          <w:sz w:val="28"/>
-          <w:szCs w:val="28"/>
+          <w:highlight w:val="green"/>
+        </w:rPr>
+      </w:pPr>
+      <w:r>
+        <w:rPr>
+          <w:rFonts w:ascii="Century Gothic" w:hAnsi="Century Gothic"/>
+          <w:b/>
+          <w:sz w:val="28"/>
+          <w:szCs w:val="28"/>
+          <w:highlight w:val="green"/>
         </w:rPr>
         <w:t>Срок годности:</w:t>
       </w:r>
@@ -1125,6 +1097,7 @@
           <w:rFonts w:ascii="Century Gothic" w:hAnsi="Century Gothic"/>
           <w:sz w:val="28"/>
           <w:szCs w:val="28"/>
+          <w:highlight w:val="green"/>
         </w:rPr>
         <w:t xml:space="preserve"> 50 суток</w:t>
       </w:r>
@@ -1135,14 +1108,16 @@
           <w:rFonts w:ascii="Century Gothic" w:hAnsi="Century Gothic"/>
           <w:sz w:val="28"/>
           <w:szCs w:val="28"/>
-        </w:rPr>
-      </w:pPr>
-      <w:r>
-        <w:rPr>
-          <w:rFonts w:ascii="Century Gothic" w:hAnsi="Century Gothic"/>
-          <w:b/>
-          <w:sz w:val="28"/>
-          <w:szCs w:val="28"/>
+          <w:highlight w:val="green"/>
+        </w:rPr>
+      </w:pPr>
+      <w:r>
+        <w:rPr>
+          <w:rFonts w:ascii="Century Gothic" w:hAnsi="Century Gothic"/>
+          <w:b/>
+          <w:sz w:val="28"/>
+          <w:szCs w:val="28"/>
+          <w:highlight w:val="green"/>
         </w:rPr>
         <w:t>Пищевая ценность</w:t>
       </w:r>
@@ -1151,6 +1126,7 @@
           <w:rFonts w:ascii="Century Gothic" w:hAnsi="Century Gothic"/>
           <w:sz w:val="28"/>
           <w:szCs w:val="28"/>
+          <w:highlight w:val="green"/>
         </w:rPr>
         <w:t xml:space="preserve"> 100 г продукта: белки – 9 г, жиры – 18 г, углеводы - 5г. </w:t>
       </w:r>
@@ -1161,14 +1137,16 @@
           <w:rFonts w:ascii="Century Gothic" w:hAnsi="Century Gothic"/>
           <w:sz w:val="28"/>
           <w:szCs w:val="28"/>
-        </w:rPr>
-      </w:pPr>
-      <w:r>
-        <w:rPr>
-          <w:rFonts w:ascii="Century Gothic" w:hAnsi="Century Gothic"/>
-          <w:b/>
-          <w:sz w:val="28"/>
-          <w:szCs w:val="28"/>
+          <w:highlight w:val="green"/>
+        </w:rPr>
+      </w:pPr>
+      <w:r>
+        <w:rPr>
+          <w:rFonts w:ascii="Century Gothic" w:hAnsi="Century Gothic"/>
+          <w:b/>
+          <w:sz w:val="28"/>
+          <w:szCs w:val="28"/>
+          <w:highlight w:val="green"/>
         </w:rPr>
         <w:t>Энергетическая ценность</w:t>
       </w:r>
@@ -1177,40 +1155,26 @@
           <w:rFonts w:ascii="Century Gothic" w:hAnsi="Century Gothic"/>
           <w:sz w:val="28"/>
           <w:szCs w:val="28"/>
-        </w:rPr>
-        <w:t xml:space="preserve"> </w:t>
-      </w:r>
-      <w:r>
-        <w:rPr>
-          <w:rFonts w:ascii="Century Gothic" w:hAnsi="Century Gothic"/>
-          <w:sz w:val="28"/>
-          <w:szCs w:val="28"/>
-        </w:rPr>
-        <w:t>/ калорийность</w:t>
-      </w:r>
-      <w:r>
-        <w:rPr>
-          <w:rFonts w:ascii="Century Gothic" w:hAnsi="Century Gothic"/>
-          <w:sz w:val="28"/>
-          <w:szCs w:val="28"/>
-        </w:rPr>
-        <w:t xml:space="preserve"> 100г продукта: 904кДж/218 ккал.</w:t>
-      </w:r>
-    </w:p>
-    <w:p>
-      <w:pPr>
-        <w:rPr>
-          <w:rFonts w:ascii="Century Gothic" w:hAnsi="Century Gothic"/>
-          <w:sz w:val="28"/>
-          <w:szCs w:val="28"/>
-        </w:rPr>
-      </w:pPr>
-      <w:r>
-        <w:rPr>
-          <w:rFonts w:ascii="Century Gothic" w:hAnsi="Century Gothic"/>
-          <w:b/>
-          <w:sz w:val="28"/>
-          <w:szCs w:val="28"/>
+          <w:highlight w:val="green"/>
+        </w:rPr>
+        <w:t xml:space="preserve"> / калорийность 100г продукта: 904кДж/218 ккал.</w:t>
+      </w:r>
+    </w:p>
+    <w:p>
+      <w:pPr>
+        <w:rPr>
+          <w:rFonts w:ascii="Century Gothic" w:hAnsi="Century Gothic"/>
+          <w:sz w:val="28"/>
+          <w:szCs w:val="28"/>
+        </w:rPr>
+      </w:pPr>
+      <w:r>
+        <w:rPr>
+          <w:rFonts w:ascii="Century Gothic" w:hAnsi="Century Gothic"/>
+          <w:b/>
+          <w:sz w:val="28"/>
+          <w:szCs w:val="28"/>
+          <w:highlight w:val="green"/>
         </w:rPr>
         <w:t>Масса НЕ</w:t>
       </w:r>
@@ -1220,6 +1184,7 @@
           <w:b/>
           <w:sz w:val="28"/>
           <w:szCs w:val="28"/>
+          <w:highlight w:val="green"/>
         </w:rPr>
         <w:t>Т</w:t>
       </w:r>
@@ -1229,6 +1194,7 @@
           <w:b/>
           <w:sz w:val="28"/>
           <w:szCs w:val="28"/>
+          <w:highlight w:val="green"/>
         </w:rPr>
         <w:t>ТО</w:t>
       </w:r>
@@ -1237,6 +1203,7 @@
           <w:rFonts w:ascii="Century Gothic" w:hAnsi="Century Gothic"/>
           <w:sz w:val="28"/>
           <w:szCs w:val="28"/>
+          <w:highlight w:val="green"/>
         </w:rPr>
         <w:t xml:space="preserve">: </w:t>
       </w:r>
@@ -1245,6 +1212,7 @@
           <w:rFonts w:ascii="Century Gothic" w:hAnsi="Century Gothic"/>
           <w:sz w:val="28"/>
           <w:szCs w:val="28"/>
+          <w:highlight w:val="green"/>
         </w:rPr>
         <w:t>400г/1400г</w:t>
       </w:r>
@@ -1452,7 +1420,7 @@
           <w:rFonts w:ascii="Century Gothic" w:hAnsi="Century Gothic"/>
           <w:sz w:val="28"/>
           <w:szCs w:val="28"/>
-          <w:highlight w:val="yellow"/>
+          <w:highlight w:val="green"/>
         </w:rPr>
         <w:t>Легкие из куриных грудок 430г / 800г</w:t>
       </w:r>
@@ -1463,66 +1431,54 @@
           <w:rFonts w:ascii="Century Gothic" w:hAnsi="Century Gothic"/>
           <w:sz w:val="28"/>
           <w:szCs w:val="28"/>
-        </w:rPr>
-      </w:pPr>
-      <w:r>
-        <w:rPr>
-          <w:rFonts w:ascii="Century Gothic" w:hAnsi="Century Gothic"/>
-          <w:sz w:val="28"/>
-          <w:szCs w:val="28"/>
-        </w:rPr>
-        <w:t xml:space="preserve">ЛЕГКИЕ </w:t>
-      </w:r>
-      <w:r>
-        <w:rPr>
-          <w:rFonts w:ascii="Century Gothic" w:hAnsi="Century Gothic"/>
-          <w:sz w:val="28"/>
-          <w:szCs w:val="28"/>
-        </w:rPr>
-        <w:t>ИЗ КУРИНЫХ ГРУДОК</w:t>
-      </w:r>
-    </w:p>
-    <w:p>
-      <w:pPr>
-        <w:rPr>
-          <w:rFonts w:ascii="Century Gothic" w:hAnsi="Century Gothic"/>
-          <w:sz w:val="28"/>
-          <w:szCs w:val="28"/>
-        </w:rPr>
-      </w:pPr>
-      <w:proofErr w:type="gramStart"/>
-      <w:r>
-        <w:rPr>
-          <w:rFonts w:ascii="Century Gothic" w:hAnsi="Century Gothic"/>
-          <w:sz w:val="28"/>
-          <w:szCs w:val="28"/>
-        </w:rPr>
-        <w:t>ПЕЛЬМЕНИ</w:t>
-      </w:r>
-      <w:proofErr w:type="gramEnd"/>
-      <w:r>
-        <w:rPr>
-          <w:rFonts w:ascii="Century Gothic" w:hAnsi="Century Gothic"/>
-          <w:sz w:val="28"/>
-          <w:szCs w:val="28"/>
-        </w:rPr>
-        <w:t xml:space="preserve"> ЗАМОРОЖЕННЫЕ ИЗ МЯСА КУР</w:t>
-      </w:r>
-    </w:p>
-    <w:p>
-      <w:pPr>
-        <w:rPr>
-          <w:rFonts w:ascii="Century Gothic" w:hAnsi="Century Gothic"/>
-          <w:sz w:val="28"/>
-          <w:szCs w:val="28"/>
-        </w:rPr>
-      </w:pPr>
-      <w:r>
-        <w:rPr>
-          <w:rFonts w:ascii="Century Gothic" w:hAnsi="Century Gothic"/>
-          <w:b/>
-          <w:sz w:val="28"/>
-          <w:szCs w:val="28"/>
+          <w:highlight w:val="green"/>
+        </w:rPr>
+      </w:pPr>
+      <w:r>
+        <w:rPr>
+          <w:rFonts w:ascii="Century Gothic" w:hAnsi="Century Gothic"/>
+          <w:sz w:val="28"/>
+          <w:szCs w:val="28"/>
+          <w:highlight w:val="green"/>
+        </w:rPr>
+        <w:t>ЛЕГКИЕ ИЗ КУРИНЫХ ГРУДОК</w:t>
+      </w:r>
+    </w:p>
+    <w:p>
+      <w:pPr>
+        <w:rPr>
+          <w:rFonts w:ascii="Century Gothic" w:hAnsi="Century Gothic"/>
+          <w:sz w:val="28"/>
+          <w:szCs w:val="28"/>
+          <w:highlight w:val="green"/>
+        </w:rPr>
+      </w:pPr>
+      <w:r>
+        <w:rPr>
+          <w:rFonts w:ascii="Century Gothic" w:hAnsi="Century Gothic"/>
+          <w:sz w:val="28"/>
+          <w:szCs w:val="28"/>
+          <w:highlight w:val="green"/>
+        </w:rPr>
+        <w:t>ПЕЛЬМЕНИ ЗАМОРОЖЕННЫЕ ИЗ МЯСА КУР</w:t>
+      </w:r>
+    </w:p>
+    <w:p>
+      <w:pPr>
+        <w:rPr>
+          <w:rFonts w:ascii="Century Gothic" w:hAnsi="Century Gothic"/>
+          <w:sz w:val="28"/>
+          <w:szCs w:val="28"/>
+          <w:highlight w:val="green"/>
+        </w:rPr>
+      </w:pPr>
+      <w:r>
+        <w:rPr>
+          <w:rFonts w:ascii="Century Gothic" w:hAnsi="Century Gothic"/>
+          <w:b/>
+          <w:sz w:val="28"/>
+          <w:szCs w:val="28"/>
+          <w:highlight w:val="green"/>
         </w:rPr>
         <w:t>Состав начинки</w:t>
       </w:r>
@@ -1531,48 +1487,27 @@
           <w:rFonts w:ascii="Century Gothic" w:hAnsi="Century Gothic"/>
           <w:sz w:val="28"/>
           <w:szCs w:val="28"/>
-        </w:rPr>
-        <w:t>: филе куриное, вода, шпик, лук репчатый, бульон куриный н</w:t>
-      </w:r>
-      <w:r>
-        <w:rPr>
-          <w:rFonts w:ascii="Century Gothic" w:hAnsi="Century Gothic"/>
-          <w:sz w:val="28"/>
-          <w:szCs w:val="28"/>
-        </w:rPr>
-        <w:t>атуральный сухой, соль, лук, чеснок, лавровый лист</w:t>
-      </w:r>
-      <w:r>
-        <w:rPr>
-          <w:rFonts w:ascii="Century Gothic" w:hAnsi="Century Gothic"/>
-          <w:sz w:val="28"/>
-          <w:szCs w:val="28"/>
-        </w:rPr>
-        <w:t>, яи</w:t>
-      </w:r>
-      <w:r>
-        <w:rPr>
-          <w:rFonts w:ascii="Century Gothic" w:hAnsi="Century Gothic"/>
-          <w:sz w:val="28"/>
-          <w:szCs w:val="28"/>
-        </w:rPr>
-        <w:t>чный порошок, перец черный, имбирь, усилитель вкуса и аромата.</w:t>
-      </w:r>
-    </w:p>
-    <w:p>
-      <w:pPr>
-        <w:rPr>
-          <w:rFonts w:ascii="Century Gothic" w:hAnsi="Century Gothic"/>
-          <w:sz w:val="28"/>
-          <w:szCs w:val="28"/>
-        </w:rPr>
-      </w:pPr>
-      <w:r>
-        <w:rPr>
-          <w:rFonts w:ascii="Century Gothic" w:hAnsi="Century Gothic"/>
-          <w:b/>
-          <w:sz w:val="28"/>
-          <w:szCs w:val="28"/>
+          <w:highlight w:val="green"/>
+        </w:rPr>
+        <w:t>: филе куриное, вода, шпик, лук репчатый, бульон куриный натуральный сухой, соль, лук, чеснок, лавровый лист, яичный порошок, перец черный, имбирь, усилитель вкуса и аромата.</w:t>
+      </w:r>
+    </w:p>
+    <w:p>
+      <w:pPr>
+        <w:rPr>
+          <w:rFonts w:ascii="Century Gothic" w:hAnsi="Century Gothic"/>
+          <w:sz w:val="28"/>
+          <w:szCs w:val="28"/>
+          <w:highlight w:val="green"/>
+        </w:rPr>
+      </w:pPr>
+      <w:r>
+        <w:rPr>
+          <w:rFonts w:ascii="Century Gothic" w:hAnsi="Century Gothic"/>
+          <w:b/>
+          <w:sz w:val="28"/>
+          <w:szCs w:val="28"/>
+          <w:highlight w:val="green"/>
         </w:rPr>
         <w:t>Состав теста</w:t>
       </w:r>
@@ -1581,32 +1516,27 @@
           <w:rFonts w:ascii="Century Gothic" w:hAnsi="Century Gothic"/>
           <w:sz w:val="28"/>
           <w:szCs w:val="28"/>
-        </w:rPr>
-        <w:t>: мука пшеничная высшего сорта,</w:t>
-      </w:r>
-      <w:r>
-        <w:rPr>
-          <w:rFonts w:ascii="Century Gothic" w:hAnsi="Century Gothic"/>
-          <w:sz w:val="28"/>
-          <w:szCs w:val="28"/>
-        </w:rPr>
-        <w:t xml:space="preserve"> вода, соль, масло растительное.</w:t>
-      </w:r>
-    </w:p>
-    <w:p>
-      <w:pPr>
-        <w:rPr>
-          <w:rFonts w:ascii="Century Gothic" w:hAnsi="Century Gothic"/>
-          <w:sz w:val="28"/>
-          <w:szCs w:val="28"/>
-        </w:rPr>
-      </w:pPr>
-      <w:r>
-        <w:rPr>
-          <w:rFonts w:ascii="Century Gothic" w:hAnsi="Century Gothic"/>
-          <w:b/>
-          <w:sz w:val="28"/>
-          <w:szCs w:val="28"/>
+          <w:highlight w:val="green"/>
+        </w:rPr>
+        <w:t>: мука пшеничная высшего сорта, вода, соль, масло растительное.</w:t>
+      </w:r>
+    </w:p>
+    <w:p>
+      <w:pPr>
+        <w:rPr>
+          <w:rFonts w:ascii="Century Gothic" w:hAnsi="Century Gothic"/>
+          <w:sz w:val="28"/>
+          <w:szCs w:val="28"/>
+          <w:highlight w:val="green"/>
+        </w:rPr>
+      </w:pPr>
+      <w:r>
+        <w:rPr>
+          <w:rFonts w:ascii="Century Gothic" w:hAnsi="Century Gothic"/>
+          <w:b/>
+          <w:sz w:val="28"/>
+          <w:szCs w:val="28"/>
+          <w:highlight w:val="green"/>
         </w:rPr>
         <w:t>Срок годности</w:t>
       </w:r>
@@ -1615,6 +1545,7 @@
           <w:rFonts w:ascii="Century Gothic" w:hAnsi="Century Gothic"/>
           <w:sz w:val="28"/>
           <w:szCs w:val="28"/>
+          <w:highlight w:val="green"/>
         </w:rPr>
         <w:t>: 180 СУТОК</w:t>
       </w:r>
@@ -1633,6 +1564,7 @@
           <w:b/>
           <w:sz w:val="28"/>
           <w:szCs w:val="28"/>
+          <w:highlight w:val="green"/>
         </w:rPr>
         <w:t>Масса НЕТТО:</w:t>
       </w:r>
@@ -1641,16 +1573,9 @@
           <w:rFonts w:ascii="Century Gothic" w:hAnsi="Century Gothic"/>
           <w:sz w:val="28"/>
           <w:szCs w:val="28"/>
-        </w:rPr>
-        <w:t xml:space="preserve"> 430</w:t>
-      </w:r>
-      <w:r>
-        <w:rPr>
-          <w:rFonts w:ascii="Century Gothic" w:hAnsi="Century Gothic"/>
-          <w:sz w:val="28"/>
-          <w:szCs w:val="28"/>
-        </w:rPr>
-        <w:t>г / 800г</w:t>
+          <w:highlight w:val="green"/>
+        </w:rPr>
+        <w:t xml:space="preserve"> 430г / 800г</w:t>
       </w:r>
     </w:p>
     <w:p>
@@ -2059,7 +1984,7 @@
           <w:rFonts w:ascii="Century Gothic" w:hAnsi="Century Gothic"/>
           <w:sz w:val="28"/>
           <w:szCs w:val="28"/>
-          <w:highlight w:val="yellow"/>
+          <w:highlight w:val="green"/>
         </w:rPr>
         <w:lastRenderedPageBreak/>
         <w:t xml:space="preserve">Сочно-сливочные </w:t>
@@ -2069,7 +1994,7 @@
           <w:rFonts w:ascii="Century Gothic" w:hAnsi="Century Gothic"/>
           <w:sz w:val="28"/>
           <w:szCs w:val="28"/>
-          <w:highlight w:val="yellow"/>
+          <w:highlight w:val="green"/>
         </w:rPr>
         <w:t>классические</w:t>
       </w:r>
@@ -2078,7 +2003,7 @@
           <w:rFonts w:ascii="Century Gothic" w:hAnsi="Century Gothic"/>
           <w:sz w:val="28"/>
           <w:szCs w:val="28"/>
-          <w:highlight w:val="yellow"/>
+          <w:highlight w:val="green"/>
         </w:rPr>
         <w:t xml:space="preserve"> 430г /</w:t>
       </w:r>
@@ -2087,7 +2012,7 @@
           <w:rFonts w:ascii="Century Gothic" w:hAnsi="Century Gothic"/>
           <w:sz w:val="28"/>
           <w:szCs w:val="28"/>
-          <w:highlight w:val="yellow"/>
+          <w:highlight w:val="green"/>
         </w:rPr>
         <w:t xml:space="preserve"> 800г</w:t>
       </w:r>
@@ -2098,13 +2023,15 @@
           <w:rFonts w:ascii="Century Gothic" w:hAnsi="Century Gothic"/>
           <w:sz w:val="28"/>
           <w:szCs w:val="28"/>
-        </w:rPr>
-      </w:pPr>
-      <w:r>
-        <w:rPr>
-          <w:rFonts w:ascii="Century Gothic" w:hAnsi="Century Gothic"/>
-          <w:sz w:val="28"/>
-          <w:szCs w:val="28"/>
+          <w:highlight w:val="green"/>
+        </w:rPr>
+      </w:pPr>
+      <w:r>
+        <w:rPr>
+          <w:rFonts w:ascii="Century Gothic" w:hAnsi="Century Gothic"/>
+          <w:sz w:val="28"/>
+          <w:szCs w:val="28"/>
+          <w:highlight w:val="green"/>
         </w:rPr>
         <w:t>СОЧНО-СЛИВОЧНЫЕ КЛАССИЧЕСКИЕ</w:t>
       </w:r>
@@ -2115,13 +2042,15 @@
           <w:rFonts w:ascii="Century Gothic" w:hAnsi="Century Gothic"/>
           <w:sz w:val="28"/>
           <w:szCs w:val="28"/>
-        </w:rPr>
-      </w:pPr>
-      <w:r>
-        <w:rPr>
-          <w:rFonts w:ascii="Century Gothic" w:hAnsi="Century Gothic"/>
-          <w:sz w:val="28"/>
-          <w:szCs w:val="28"/>
+          <w:highlight w:val="green"/>
+        </w:rPr>
+      </w:pPr>
+      <w:r>
+        <w:rPr>
+          <w:rFonts w:ascii="Century Gothic" w:hAnsi="Century Gothic"/>
+          <w:sz w:val="28"/>
+          <w:szCs w:val="28"/>
+          <w:highlight w:val="green"/>
         </w:rPr>
         <w:t xml:space="preserve">ПЕЛЬМЕНИ </w:t>
       </w:r>
@@ -2130,6 +2059,7 @@
           <w:rFonts w:ascii="Century Gothic" w:hAnsi="Century Gothic"/>
           <w:sz w:val="28"/>
           <w:szCs w:val="28"/>
+          <w:highlight w:val="green"/>
         </w:rPr>
         <w:t xml:space="preserve">ЗАМОРОЖЕННЫЕ, КАТЕГОРИИ Б. </w:t>
       </w:r>
@@ -2140,14 +2070,16 @@
           <w:rFonts w:ascii="Century Gothic" w:hAnsi="Century Gothic"/>
           <w:sz w:val="28"/>
           <w:szCs w:val="28"/>
-        </w:rPr>
-      </w:pPr>
-      <w:r>
-        <w:rPr>
-          <w:rFonts w:ascii="Century Gothic" w:hAnsi="Century Gothic"/>
-          <w:b/>
-          <w:sz w:val="28"/>
-          <w:szCs w:val="28"/>
+          <w:highlight w:val="green"/>
+        </w:rPr>
+      </w:pPr>
+      <w:r>
+        <w:rPr>
+          <w:rFonts w:ascii="Century Gothic" w:hAnsi="Century Gothic"/>
+          <w:b/>
+          <w:sz w:val="28"/>
+          <w:szCs w:val="28"/>
+          <w:highlight w:val="green"/>
         </w:rPr>
         <w:t>Состав начинки</w:t>
       </w:r>
@@ -2157,6 +2089,7 @@
           <w:b/>
           <w:sz w:val="28"/>
           <w:szCs w:val="28"/>
+          <w:highlight w:val="green"/>
         </w:rPr>
         <w:t>:</w:t>
       </w:r>
@@ -2165,6 +2098,7 @@
           <w:rFonts w:ascii="Century Gothic" w:hAnsi="Century Gothic"/>
           <w:sz w:val="28"/>
           <w:szCs w:val="28"/>
+          <w:highlight w:val="green"/>
         </w:rPr>
         <w:t xml:space="preserve"> свинина, говядина, вода, бульон куриный натуральный сухой, мясо пти</w:t>
       </w:r>
@@ -2173,6 +2107,7 @@
           <w:rFonts w:ascii="Century Gothic" w:hAnsi="Century Gothic"/>
           <w:sz w:val="28"/>
           <w:szCs w:val="28"/>
+          <w:highlight w:val="green"/>
         </w:rPr>
         <w:t xml:space="preserve">цы, шпик, лук репчатый, масло сливочное, </w:t>
       </w:r>
@@ -2181,6 +2116,7 @@
           <w:rFonts w:ascii="Century Gothic" w:hAnsi="Century Gothic"/>
           <w:sz w:val="28"/>
           <w:szCs w:val="28"/>
+          <w:highlight w:val="green"/>
         </w:rPr>
         <w:t>сливки су</w:t>
       </w:r>
@@ -2189,6 +2125,7 @@
           <w:rFonts w:ascii="Century Gothic" w:hAnsi="Century Gothic"/>
           <w:sz w:val="28"/>
           <w:szCs w:val="28"/>
+          <w:highlight w:val="green"/>
         </w:rPr>
         <w:t>хие обезжиренные, соль, лук, чеснок, лавровый лист</w:t>
       </w:r>
@@ -2197,6 +2134,7 @@
           <w:rFonts w:ascii="Century Gothic" w:hAnsi="Century Gothic"/>
           <w:sz w:val="28"/>
           <w:szCs w:val="28"/>
+          <w:highlight w:val="green"/>
         </w:rPr>
         <w:t>, яи</w:t>
       </w:r>
@@ -2205,6 +2143,7 @@
           <w:rFonts w:ascii="Century Gothic" w:hAnsi="Century Gothic"/>
           <w:sz w:val="28"/>
           <w:szCs w:val="28"/>
+          <w:highlight w:val="green"/>
         </w:rPr>
         <w:t xml:space="preserve">чный порошок, перец черный, имбирь, </w:t>
       </w:r>
@@ -2213,6 +2152,7 @@
           <w:rFonts w:ascii="Century Gothic" w:hAnsi="Century Gothic"/>
           <w:sz w:val="28"/>
           <w:szCs w:val="28"/>
+          <w:highlight w:val="green"/>
         </w:rPr>
         <w:t>усилитель вкус</w:t>
       </w:r>
@@ -2221,6 +2161,7 @@
           <w:rFonts w:ascii="Century Gothic" w:hAnsi="Century Gothic"/>
           <w:sz w:val="28"/>
           <w:szCs w:val="28"/>
+          <w:highlight w:val="green"/>
         </w:rPr>
         <w:t>а и аромата.</w:t>
       </w:r>
@@ -2231,14 +2172,16 @@
           <w:rFonts w:ascii="Century Gothic" w:hAnsi="Century Gothic"/>
           <w:sz w:val="28"/>
           <w:szCs w:val="28"/>
-        </w:rPr>
-      </w:pPr>
-      <w:r>
-        <w:rPr>
-          <w:rFonts w:ascii="Century Gothic" w:hAnsi="Century Gothic"/>
-          <w:b/>
-          <w:sz w:val="28"/>
-          <w:szCs w:val="28"/>
+          <w:highlight w:val="green"/>
+        </w:rPr>
+      </w:pPr>
+      <w:r>
+        <w:rPr>
+          <w:rFonts w:ascii="Century Gothic" w:hAnsi="Century Gothic"/>
+          <w:b/>
+          <w:sz w:val="28"/>
+          <w:szCs w:val="28"/>
+          <w:highlight w:val="green"/>
         </w:rPr>
         <w:t>Тесто</w:t>
       </w:r>
@@ -2247,6 +2190,7 @@
           <w:rFonts w:ascii="Century Gothic" w:hAnsi="Century Gothic"/>
           <w:sz w:val="28"/>
           <w:szCs w:val="28"/>
+          <w:highlight w:val="green"/>
         </w:rPr>
         <w:t xml:space="preserve">: мука пшеничная высшего сорта, вода, соль, масло растительное. </w:t>
       </w:r>
@@ -2257,14 +2201,16 @@
           <w:rFonts w:ascii="Century Gothic" w:hAnsi="Century Gothic"/>
           <w:sz w:val="28"/>
           <w:szCs w:val="28"/>
-        </w:rPr>
-      </w:pPr>
-      <w:r>
-        <w:rPr>
-          <w:rFonts w:ascii="Century Gothic" w:hAnsi="Century Gothic"/>
-          <w:b/>
-          <w:sz w:val="28"/>
-          <w:szCs w:val="28"/>
+          <w:highlight w:val="green"/>
+        </w:rPr>
+      </w:pPr>
+      <w:r>
+        <w:rPr>
+          <w:rFonts w:ascii="Century Gothic" w:hAnsi="Century Gothic"/>
+          <w:b/>
+          <w:sz w:val="28"/>
+          <w:szCs w:val="28"/>
+          <w:highlight w:val="green"/>
         </w:rPr>
         <w:t>Сроки годности</w:t>
       </w:r>
@@ -2273,6 +2219,7 @@
           <w:rFonts w:ascii="Century Gothic" w:hAnsi="Century Gothic"/>
           <w:sz w:val="28"/>
           <w:szCs w:val="28"/>
+          <w:highlight w:val="green"/>
         </w:rPr>
         <w:t>: 180 СУТОК</w:t>
       </w:r>
@@ -2283,14 +2230,16 @@
           <w:rFonts w:ascii="Century Gothic" w:hAnsi="Century Gothic"/>
           <w:sz w:val="28"/>
           <w:szCs w:val="28"/>
-        </w:rPr>
-      </w:pPr>
-      <w:r>
-        <w:rPr>
-          <w:rFonts w:ascii="Century Gothic" w:hAnsi="Century Gothic"/>
-          <w:b/>
-          <w:sz w:val="28"/>
-          <w:szCs w:val="28"/>
+          <w:highlight w:val="green"/>
+        </w:rPr>
+      </w:pPr>
+      <w:r>
+        <w:rPr>
+          <w:rFonts w:ascii="Century Gothic" w:hAnsi="Century Gothic"/>
+          <w:b/>
+          <w:sz w:val="28"/>
+          <w:szCs w:val="28"/>
+          <w:highlight w:val="green"/>
         </w:rPr>
         <w:t>Пищевая ценность</w:t>
       </w:r>
@@ -2299,6 +2248,7 @@
           <w:rFonts w:ascii="Century Gothic" w:hAnsi="Century Gothic"/>
           <w:sz w:val="28"/>
           <w:szCs w:val="28"/>
+          <w:highlight w:val="green"/>
         </w:rPr>
         <w:t xml:space="preserve"> 1</w:t>
       </w:r>
@@ -2307,6 +2257,7 @@
           <w:rFonts w:ascii="Century Gothic" w:hAnsi="Century Gothic"/>
           <w:sz w:val="28"/>
           <w:szCs w:val="28"/>
+          <w:highlight w:val="green"/>
         </w:rPr>
         <w:t>00 г продукта</w:t>
       </w:r>
@@ -2315,6 +2266,7 @@
           <w:rFonts w:ascii="Century Gothic" w:hAnsi="Century Gothic"/>
           <w:sz w:val="28"/>
           <w:szCs w:val="28"/>
+          <w:highlight w:val="green"/>
         </w:rPr>
         <w:t xml:space="preserve">: </w:t>
       </w:r>
@@ -2323,6 +2275,7 @@
           <w:rFonts w:ascii="Century Gothic" w:hAnsi="Century Gothic"/>
           <w:sz w:val="28"/>
           <w:szCs w:val="28"/>
+          <w:highlight w:val="green"/>
         </w:rPr>
         <w:t>Белки 10г, Жиры 8г, Углеводы 26</w:t>
       </w:r>
@@ -2331,6 +2284,7 @@
           <w:rFonts w:ascii="Century Gothic" w:hAnsi="Century Gothic"/>
           <w:sz w:val="28"/>
           <w:szCs w:val="28"/>
+          <w:highlight w:val="green"/>
         </w:rPr>
         <w:t>г.</w:t>
       </w:r>
@@ -2341,14 +2295,16 @@
           <w:rFonts w:ascii="Century Gothic" w:hAnsi="Century Gothic"/>
           <w:sz w:val="28"/>
           <w:szCs w:val="28"/>
-        </w:rPr>
-      </w:pPr>
-      <w:r>
-        <w:rPr>
-          <w:rFonts w:ascii="Century Gothic" w:hAnsi="Century Gothic"/>
-          <w:b/>
-          <w:sz w:val="28"/>
-          <w:szCs w:val="28"/>
+          <w:highlight w:val="green"/>
+        </w:rPr>
+      </w:pPr>
+      <w:r>
+        <w:rPr>
+          <w:rFonts w:ascii="Century Gothic" w:hAnsi="Century Gothic"/>
+          <w:b/>
+          <w:sz w:val="28"/>
+          <w:szCs w:val="28"/>
+          <w:highlight w:val="green"/>
         </w:rPr>
         <w:t>Энерге</w:t>
       </w:r>
@@ -2358,6 +2314,7 @@
           <w:b/>
           <w:sz w:val="28"/>
           <w:szCs w:val="28"/>
+          <w:highlight w:val="green"/>
         </w:rPr>
         <w:t>тическая ценность</w:t>
       </w:r>
@@ -2366,6 +2323,7 @@
           <w:rFonts w:ascii="Century Gothic" w:hAnsi="Century Gothic"/>
           <w:sz w:val="28"/>
           <w:szCs w:val="28"/>
+          <w:highlight w:val="green"/>
         </w:rPr>
         <w:t xml:space="preserve"> / калорийность</w:t>
       </w:r>
@@ -2374,6 +2332,7 @@
           <w:rFonts w:ascii="Century Gothic" w:hAnsi="Century Gothic"/>
           <w:sz w:val="28"/>
           <w:szCs w:val="28"/>
+          <w:highlight w:val="green"/>
         </w:rPr>
         <w:t xml:space="preserve"> </w:t>
       </w:r>
@@ -2382,6 +2341,7 @@
           <w:rFonts w:ascii="Century Gothic" w:hAnsi="Century Gothic"/>
           <w:sz w:val="28"/>
           <w:szCs w:val="28"/>
+          <w:highlight w:val="green"/>
         </w:rPr>
         <w:t>100г продукта</w:t>
       </w:r>
@@ -2390,6 +2350,7 @@
           <w:rFonts w:ascii="Century Gothic" w:hAnsi="Century Gothic"/>
           <w:sz w:val="28"/>
           <w:szCs w:val="28"/>
+          <w:highlight w:val="green"/>
         </w:rPr>
         <w:t>: 908 кДж/216 ккал.</w:t>
       </w:r>
@@ -2408,6 +2369,7 @@
           <w:b/>
           <w:sz w:val="28"/>
           <w:szCs w:val="28"/>
+          <w:highlight w:val="green"/>
         </w:rPr>
         <w:t>Масса НЕТТО</w:t>
       </w:r>
@@ -2416,16 +2378,9 @@
           <w:rFonts w:ascii="Century Gothic" w:hAnsi="Century Gothic"/>
           <w:sz w:val="28"/>
           <w:szCs w:val="28"/>
-        </w:rPr>
-        <w:t>:</w:t>
-      </w:r>
-      <w:r>
-        <w:rPr>
-          <w:rFonts w:ascii="Century Gothic" w:hAnsi="Century Gothic"/>
-          <w:sz w:val="28"/>
-          <w:szCs w:val="28"/>
-        </w:rPr>
-        <w:t xml:space="preserve"> 430г / 800г</w:t>
+          <w:highlight w:val="green"/>
+        </w:rPr>
+        <w:t>: 430г / 800г</w:t>
       </w:r>
     </w:p>
     <w:p>
@@ -2591,7 +2546,7 @@
           <w:rFonts w:ascii="Century Gothic" w:hAnsi="Century Gothic"/>
           <w:sz w:val="28"/>
           <w:szCs w:val="28"/>
-          <w:highlight w:val="yellow"/>
+          <w:highlight w:val="green"/>
         </w:rPr>
         <w:t>Мясо-сочные сосиски 450г / вес</w:t>
       </w:r>
@@ -2602,13 +2557,15 @@
           <w:rFonts w:ascii="Century Gothic" w:hAnsi="Century Gothic"/>
           <w:sz w:val="28"/>
           <w:szCs w:val="28"/>
-        </w:rPr>
-      </w:pPr>
-      <w:r>
-        <w:rPr>
-          <w:rFonts w:ascii="Century Gothic" w:hAnsi="Century Gothic"/>
-          <w:sz w:val="28"/>
-          <w:szCs w:val="28"/>
+          <w:highlight w:val="green"/>
+        </w:rPr>
+      </w:pPr>
+      <w:r>
+        <w:rPr>
+          <w:rFonts w:ascii="Century Gothic" w:hAnsi="Century Gothic"/>
+          <w:sz w:val="28"/>
+          <w:szCs w:val="28"/>
+          <w:highlight w:val="green"/>
         </w:rPr>
         <w:t>СОСИСКИ МЯСОСОЧНЫЕ</w:t>
       </w:r>
@@ -2619,13 +2576,15 @@
           <w:rFonts w:ascii="Century Gothic" w:hAnsi="Century Gothic"/>
           <w:sz w:val="28"/>
           <w:szCs w:val="28"/>
-        </w:rPr>
-      </w:pPr>
-      <w:r>
-        <w:rPr>
-          <w:rFonts w:ascii="Century Gothic" w:hAnsi="Century Gothic"/>
-          <w:sz w:val="28"/>
-          <w:szCs w:val="28"/>
+          <w:highlight w:val="green"/>
+        </w:rPr>
+      </w:pPr>
+      <w:r>
+        <w:rPr>
+          <w:rFonts w:ascii="Century Gothic" w:hAnsi="Century Gothic"/>
+          <w:sz w:val="28"/>
+          <w:szCs w:val="28"/>
+          <w:highlight w:val="green"/>
         </w:rPr>
         <w:t>ИЗДЕЛИЯ КОЛБАСНЫЕ ВАРЕНЫЕ,</w:t>
       </w:r>
@@ -2634,6 +2593,7 @@
           <w:rFonts w:ascii="Century Gothic" w:hAnsi="Century Gothic"/>
           <w:sz w:val="28"/>
           <w:szCs w:val="28"/>
+          <w:highlight w:val="green"/>
         </w:rPr>
         <w:t xml:space="preserve"> ПРОДУКТ МЯСНОЙ </w:t>
       </w:r>
@@ -2642,6 +2602,7 @@
           <w:rFonts w:ascii="Century Gothic" w:hAnsi="Century Gothic"/>
           <w:sz w:val="28"/>
           <w:szCs w:val="28"/>
+          <w:highlight w:val="green"/>
         </w:rPr>
         <w:t xml:space="preserve">КАТЕГОРИИ Б. </w:t>
       </w:r>
@@ -2652,14 +2613,16 @@
           <w:rFonts w:ascii="Century Gothic" w:hAnsi="Century Gothic"/>
           <w:sz w:val="28"/>
           <w:szCs w:val="28"/>
-        </w:rPr>
-      </w:pPr>
-      <w:r>
-        <w:rPr>
-          <w:rFonts w:ascii="Century Gothic" w:hAnsi="Century Gothic"/>
-          <w:b/>
-          <w:sz w:val="28"/>
-          <w:szCs w:val="28"/>
+          <w:highlight w:val="green"/>
+        </w:rPr>
+      </w:pPr>
+      <w:r>
+        <w:rPr>
+          <w:rFonts w:ascii="Century Gothic" w:hAnsi="Century Gothic"/>
+          <w:b/>
+          <w:sz w:val="28"/>
+          <w:szCs w:val="28"/>
+          <w:highlight w:val="green"/>
         </w:rPr>
         <w:t>Состав:</w:t>
       </w:r>
@@ -2668,48 +2631,27 @@
           <w:rFonts w:ascii="Century Gothic" w:hAnsi="Century Gothic"/>
           <w:sz w:val="28"/>
           <w:szCs w:val="28"/>
-        </w:rPr>
-        <w:t xml:space="preserve"> свинина, говядина, мясо куриное механической обвалки, вода, бульон куриный натуральный сухой, яичный меланж, молоко сухое обезжиренное, соль регуляторы кислотности</w:t>
-      </w:r>
-      <w:r>
-        <w:rPr>
-          <w:rFonts w:ascii="Century Gothic" w:hAnsi="Century Gothic"/>
-          <w:sz w:val="28"/>
-          <w:szCs w:val="28"/>
-        </w:rPr>
-        <w:t xml:space="preserve">, усилитель вкуса, чеснок, </w:t>
-      </w:r>
-      <w:r>
-        <w:rPr>
-          <w:rFonts w:ascii="Century Gothic" w:hAnsi="Century Gothic"/>
-          <w:sz w:val="28"/>
-          <w:szCs w:val="28"/>
-        </w:rPr>
-        <w:t>перец черный, имбирь</w:t>
-      </w:r>
-      <w:r>
-        <w:rPr>
-          <w:rFonts w:ascii="Century Gothic" w:hAnsi="Century Gothic"/>
-          <w:sz w:val="28"/>
-          <w:szCs w:val="28"/>
-        </w:rPr>
-        <w:t>.</w:t>
-      </w:r>
-    </w:p>
-    <w:p>
-      <w:pPr>
-        <w:rPr>
-          <w:rFonts w:ascii="Century Gothic" w:hAnsi="Century Gothic"/>
-          <w:sz w:val="28"/>
-          <w:szCs w:val="28"/>
-        </w:rPr>
-      </w:pPr>
-      <w:r>
-        <w:rPr>
-          <w:rFonts w:ascii="Century Gothic" w:hAnsi="Century Gothic"/>
-          <w:b/>
-          <w:sz w:val="28"/>
-          <w:szCs w:val="28"/>
+          <w:highlight w:val="green"/>
+        </w:rPr>
+        <w:t xml:space="preserve"> свинина, говядина, мясо куриное механической обвалки, вода, бульон куриный натуральный сухой, яичный меланж, молоко сухое обезжиренное, соль регуляторы кислотности, усилитель вкуса, чеснок, перец черный, имбирь.</w:t>
+      </w:r>
+    </w:p>
+    <w:p>
+      <w:pPr>
+        <w:rPr>
+          <w:rFonts w:ascii="Century Gothic" w:hAnsi="Century Gothic"/>
+          <w:sz w:val="28"/>
+          <w:szCs w:val="28"/>
+          <w:highlight w:val="green"/>
+        </w:rPr>
+      </w:pPr>
+      <w:r>
+        <w:rPr>
+          <w:rFonts w:ascii="Century Gothic" w:hAnsi="Century Gothic"/>
+          <w:b/>
+          <w:sz w:val="28"/>
+          <w:szCs w:val="28"/>
+          <w:highlight w:val="green"/>
         </w:rPr>
         <w:t>Срок годности</w:t>
       </w:r>
@@ -2718,6 +2660,7 @@
           <w:rFonts w:ascii="Century Gothic" w:hAnsi="Century Gothic"/>
           <w:sz w:val="28"/>
           <w:szCs w:val="28"/>
+          <w:highlight w:val="green"/>
         </w:rPr>
         <w:t>: 40 суток</w:t>
       </w:r>
@@ -2728,14 +2671,16 @@
           <w:rFonts w:ascii="Century Gothic" w:hAnsi="Century Gothic"/>
           <w:sz w:val="28"/>
           <w:szCs w:val="28"/>
-        </w:rPr>
-      </w:pPr>
-      <w:r>
-        <w:rPr>
-          <w:rFonts w:ascii="Century Gothic" w:hAnsi="Century Gothic"/>
-          <w:b/>
-          <w:sz w:val="28"/>
-          <w:szCs w:val="28"/>
+          <w:highlight w:val="green"/>
+        </w:rPr>
+      </w:pPr>
+      <w:r>
+        <w:rPr>
+          <w:rFonts w:ascii="Century Gothic" w:hAnsi="Century Gothic"/>
+          <w:b/>
+          <w:sz w:val="28"/>
+          <w:szCs w:val="28"/>
+          <w:highlight w:val="green"/>
         </w:rPr>
         <w:t>Пищевая ценность</w:t>
       </w:r>
@@ -2744,40 +2689,26 @@
           <w:rFonts w:ascii="Century Gothic" w:hAnsi="Century Gothic"/>
           <w:sz w:val="28"/>
           <w:szCs w:val="28"/>
-        </w:rPr>
-        <w:t xml:space="preserve"> 100г продукта): белки - 12 г, жиры - 18 г. Энерге</w:t>
-      </w:r>
-      <w:r>
-        <w:rPr>
-          <w:rFonts w:ascii="Century Gothic" w:hAnsi="Century Gothic"/>
-          <w:sz w:val="28"/>
-          <w:szCs w:val="28"/>
-        </w:rPr>
-        <w:t>тическая ценность / калорийность</w:t>
-      </w:r>
-      <w:r>
-        <w:rPr>
-          <w:rFonts w:ascii="Century Gothic" w:hAnsi="Century Gothic"/>
-          <w:sz w:val="28"/>
-          <w:szCs w:val="28"/>
-        </w:rPr>
-        <w:t xml:space="preserve"> 100г продукта: 870кДж/210ккал.</w:t>
-      </w:r>
-    </w:p>
-    <w:p>
-      <w:pPr>
-        <w:rPr>
-          <w:rFonts w:ascii="Century Gothic" w:hAnsi="Century Gothic"/>
-          <w:sz w:val="28"/>
-          <w:szCs w:val="28"/>
-        </w:rPr>
-      </w:pPr>
-      <w:r>
-        <w:rPr>
-          <w:rFonts w:ascii="Century Gothic" w:hAnsi="Century Gothic"/>
-          <w:b/>
-          <w:sz w:val="28"/>
-          <w:szCs w:val="28"/>
+          <w:highlight w:val="green"/>
+        </w:rPr>
+        <w:t xml:space="preserve"> 100г продукта): белки - 12 г, жиры - 18 г. Энергетическая ценность / калорийность 100г продукта: 870кДж/210ккал.</w:t>
+      </w:r>
+    </w:p>
+    <w:p>
+      <w:pPr>
+        <w:rPr>
+          <w:rFonts w:ascii="Century Gothic" w:hAnsi="Century Gothic"/>
+          <w:sz w:val="28"/>
+          <w:szCs w:val="28"/>
+        </w:rPr>
+      </w:pPr>
+      <w:r>
+        <w:rPr>
+          <w:rFonts w:ascii="Century Gothic" w:hAnsi="Century Gothic"/>
+          <w:b/>
+          <w:sz w:val="28"/>
+          <w:szCs w:val="28"/>
+          <w:highlight w:val="green"/>
         </w:rPr>
         <w:t>Масса НЕТТО</w:t>
       </w:r>
@@ -2786,6 +2717,7 @@
           <w:rFonts w:ascii="Century Gothic" w:hAnsi="Century Gothic"/>
           <w:sz w:val="28"/>
           <w:szCs w:val="28"/>
+          <w:highlight w:val="green"/>
         </w:rPr>
         <w:t>: 450г/140</w:t>
       </w:r>
@@ -2794,6 +2726,7 @@
           <w:rFonts w:ascii="Century Gothic" w:hAnsi="Century Gothic"/>
           <w:sz w:val="28"/>
           <w:szCs w:val="28"/>
+          <w:highlight w:val="green"/>
         </w:rPr>
         <w:t>0г</w:t>
       </w:r>
@@ -2804,6 +2737,7 @@
           <w:rFonts w:ascii="Century Gothic" w:hAnsi="Century Gothic"/>
           <w:sz w:val="28"/>
           <w:szCs w:val="28"/>
+          <w:lang w:val="en-US"/>
         </w:rPr>
       </w:pPr>
       <w:r>
@@ -2969,14 +2903,15 @@
           <w:rFonts w:ascii="Century Gothic" w:hAnsi="Century Gothic"/>
           <w:sz w:val="28"/>
           <w:szCs w:val="28"/>
-        </w:rPr>
-      </w:pPr>
-      <w:r>
-        <w:rPr>
-          <w:rFonts w:ascii="Century Gothic" w:hAnsi="Century Gothic"/>
-          <w:sz w:val="28"/>
-          <w:szCs w:val="28"/>
-          <w:highlight w:val="yellow"/>
+          <w:highlight w:val="green"/>
+        </w:rPr>
+      </w:pPr>
+      <w:r>
+        <w:rPr>
+          <w:rFonts w:ascii="Century Gothic" w:hAnsi="Century Gothic"/>
+          <w:sz w:val="28"/>
+          <w:szCs w:val="28"/>
+          <w:highlight w:val="green"/>
         </w:rPr>
         <w:lastRenderedPageBreak/>
         <w:t>Сочно-сливочные 33</w:t>
@@ -2986,7 +2921,7 @@
           <w:rFonts w:ascii="Century Gothic" w:hAnsi="Century Gothic"/>
           <w:sz w:val="28"/>
           <w:szCs w:val="28"/>
-          <w:highlight w:val="yellow"/>
+          <w:highlight w:val="green"/>
         </w:rPr>
         <w:t>0г</w:t>
       </w:r>
@@ -2997,13 +2932,15 @@
           <w:rFonts w:ascii="Century Gothic" w:hAnsi="Century Gothic"/>
           <w:sz w:val="28"/>
           <w:szCs w:val="28"/>
-        </w:rPr>
-      </w:pPr>
-      <w:r>
-        <w:rPr>
-          <w:rFonts w:ascii="Century Gothic" w:hAnsi="Century Gothic"/>
-          <w:sz w:val="28"/>
-          <w:szCs w:val="28"/>
+          <w:highlight w:val="green"/>
+        </w:rPr>
+      </w:pPr>
+      <w:r>
+        <w:rPr>
+          <w:rFonts w:ascii="Century Gothic" w:hAnsi="Century Gothic"/>
+          <w:sz w:val="28"/>
+          <w:szCs w:val="28"/>
+          <w:highlight w:val="green"/>
         </w:rPr>
         <w:t>СОСИСКИ СОЧНО-СЛИВОЧНЫЕ</w:t>
       </w:r>
@@ -3014,47 +2951,35 @@
           <w:rFonts w:ascii="Century Gothic" w:hAnsi="Century Gothic"/>
           <w:sz w:val="28"/>
           <w:szCs w:val="28"/>
-        </w:rPr>
-      </w:pPr>
-      <w:r>
-        <w:rPr>
-          <w:rFonts w:ascii="Century Gothic" w:hAnsi="Century Gothic"/>
-          <w:sz w:val="28"/>
-          <w:szCs w:val="28"/>
-        </w:rPr>
-        <w:t>ИЗДЕЛИЯ КОЛ</w:t>
-      </w:r>
-      <w:r>
-        <w:rPr>
-          <w:rFonts w:ascii="Century Gothic" w:hAnsi="Century Gothic"/>
-          <w:sz w:val="28"/>
-          <w:szCs w:val="28"/>
-        </w:rPr>
-        <w:t xml:space="preserve">БАСНЫЕ ВАРЕНЫЕ. ПРОДУКТ МЯСНОЙ </w:t>
-      </w:r>
-      <w:r>
-        <w:rPr>
-          <w:rFonts w:ascii="Century Gothic" w:hAnsi="Century Gothic"/>
-          <w:sz w:val="28"/>
-          <w:szCs w:val="28"/>
-        </w:rPr>
-        <w:t xml:space="preserve">КАТЕГОРИИ Б. </w:t>
-      </w:r>
-    </w:p>
-    <w:p>
-      <w:pPr>
-        <w:rPr>
-          <w:rFonts w:ascii="Century Gothic" w:hAnsi="Century Gothic"/>
-          <w:sz w:val="28"/>
-          <w:szCs w:val="28"/>
-        </w:rPr>
-      </w:pPr>
-      <w:r>
-        <w:rPr>
-          <w:rFonts w:ascii="Century Gothic" w:hAnsi="Century Gothic"/>
-          <w:b/>
-          <w:sz w:val="28"/>
-          <w:szCs w:val="28"/>
+          <w:highlight w:val="green"/>
+        </w:rPr>
+      </w:pPr>
+      <w:r>
+        <w:rPr>
+          <w:rFonts w:ascii="Century Gothic" w:hAnsi="Century Gothic"/>
+          <w:sz w:val="28"/>
+          <w:szCs w:val="28"/>
+          <w:highlight w:val="green"/>
+        </w:rPr>
+        <w:t xml:space="preserve">ИЗДЕЛИЯ КОЛБАСНЫЕ ВАРЕНЫЕ. ПРОДУКТ МЯСНОЙ КАТЕГОРИИ Б. </w:t>
+      </w:r>
+    </w:p>
+    <w:p>
+      <w:pPr>
+        <w:rPr>
+          <w:rFonts w:ascii="Century Gothic" w:hAnsi="Century Gothic"/>
+          <w:sz w:val="28"/>
+          <w:szCs w:val="28"/>
+          <w:highlight w:val="green"/>
+        </w:rPr>
+      </w:pPr>
+      <w:r>
+        <w:rPr>
+          <w:rFonts w:ascii="Century Gothic" w:hAnsi="Century Gothic"/>
+          <w:b/>
+          <w:sz w:val="28"/>
+          <w:szCs w:val="28"/>
+          <w:highlight w:val="green"/>
         </w:rPr>
         <w:t>Состав:</w:t>
       </w:r>
@@ -3063,46 +2988,16 @@
           <w:rFonts w:ascii="Century Gothic" w:hAnsi="Century Gothic"/>
           <w:sz w:val="28"/>
           <w:szCs w:val="28"/>
-        </w:rPr>
-        <w:t xml:space="preserve"> говядина, свинина, мясо птицы, сливки сухие, вода, бульон курин</w:t>
-      </w:r>
-      <w:r>
-        <w:rPr>
-          <w:rFonts w:ascii="Century Gothic" w:hAnsi="Century Gothic"/>
-          <w:sz w:val="28"/>
-          <w:szCs w:val="28"/>
-        </w:rPr>
-        <w:t xml:space="preserve">ый натуральный, нитритная соль, </w:t>
-      </w:r>
-      <w:r>
-        <w:rPr>
-          <w:rFonts w:ascii="Century Gothic" w:hAnsi="Century Gothic"/>
-          <w:sz w:val="28"/>
-          <w:szCs w:val="28"/>
-        </w:rPr>
-        <w:t>соль, регуляторы кислотности</w:t>
-      </w:r>
-      <w:r>
-        <w:rPr>
-          <w:rFonts w:ascii="Century Gothic" w:hAnsi="Century Gothic"/>
-          <w:sz w:val="28"/>
-          <w:szCs w:val="28"/>
-        </w:rPr>
-        <w:t xml:space="preserve">, </w:t>
-      </w:r>
-      <w:r>
-        <w:rPr>
-          <w:rFonts w:ascii="Century Gothic" w:hAnsi="Century Gothic"/>
-          <w:sz w:val="28"/>
-          <w:szCs w:val="28"/>
-        </w:rPr>
-        <w:t>вин</w:t>
-      </w:r>
-      <w:r>
-        <w:rPr>
-          <w:rFonts w:ascii="Century Gothic" w:hAnsi="Century Gothic"/>
-          <w:sz w:val="28"/>
-          <w:szCs w:val="28"/>
+          <w:highlight w:val="green"/>
+        </w:rPr>
+        <w:t xml:space="preserve"> говядина, свинина, мясо птицы, сливки сухие, вода, бульон куриный натуральный, нитритная соль, соль, регуляторы кислотности, вин</w:t>
+      </w:r>
+      <w:r>
+        <w:rPr>
+          <w:rFonts w:ascii="Century Gothic" w:hAnsi="Century Gothic"/>
+          <w:sz w:val="28"/>
+          <w:szCs w:val="28"/>
+          <w:highlight w:val="green"/>
         </w:rPr>
         <w:t xml:space="preserve">оградный сахар, усилитель вкуса, специи, </w:t>
       </w:r>
@@ -3111,6 +3006,7 @@
           <w:rFonts w:ascii="Century Gothic" w:hAnsi="Century Gothic"/>
           <w:sz w:val="28"/>
           <w:szCs w:val="28"/>
+          <w:highlight w:val="green"/>
         </w:rPr>
         <w:t>перец чёрный, перец ду</w:t>
       </w:r>
@@ -3119,6 +3015,7 @@
           <w:rFonts w:ascii="Century Gothic" w:hAnsi="Century Gothic"/>
           <w:sz w:val="28"/>
           <w:szCs w:val="28"/>
+          <w:highlight w:val="green"/>
         </w:rPr>
         <w:t>шистый, кардамон.</w:t>
       </w:r>
@@ -3129,14 +3026,16 @@
           <w:rFonts w:ascii="Century Gothic" w:hAnsi="Century Gothic"/>
           <w:sz w:val="28"/>
           <w:szCs w:val="28"/>
-        </w:rPr>
-      </w:pPr>
-      <w:r>
-        <w:rPr>
-          <w:rFonts w:ascii="Century Gothic" w:hAnsi="Century Gothic"/>
-          <w:b/>
-          <w:sz w:val="28"/>
-          <w:szCs w:val="28"/>
+          <w:highlight w:val="green"/>
+        </w:rPr>
+      </w:pPr>
+      <w:r>
+        <w:rPr>
+          <w:rFonts w:ascii="Century Gothic" w:hAnsi="Century Gothic"/>
+          <w:b/>
+          <w:sz w:val="28"/>
+          <w:szCs w:val="28"/>
+          <w:highlight w:val="green"/>
         </w:rPr>
         <w:t>Пищ</w:t>
       </w:r>
@@ -3146,6 +3045,7 @@
           <w:b/>
           <w:sz w:val="28"/>
           <w:szCs w:val="28"/>
+          <w:highlight w:val="green"/>
         </w:rPr>
         <w:t>евая ценность</w:t>
       </w:r>
@@ -3154,6 +3054,7 @@
           <w:rFonts w:ascii="Century Gothic" w:hAnsi="Century Gothic"/>
           <w:sz w:val="28"/>
           <w:szCs w:val="28"/>
+          <w:highlight w:val="green"/>
         </w:rPr>
         <w:t xml:space="preserve"> 100г продукта</w:t>
       </w:r>
@@ -3162,6 +3063,7 @@
           <w:rFonts w:ascii="Century Gothic" w:hAnsi="Century Gothic"/>
           <w:sz w:val="28"/>
           <w:szCs w:val="28"/>
+          <w:highlight w:val="green"/>
         </w:rPr>
         <w:t>: белки – 12 г, жиры –</w:t>
       </w:r>
@@ -3170,6 +3072,7 @@
           <w:rFonts w:ascii="Century Gothic" w:hAnsi="Century Gothic"/>
           <w:sz w:val="28"/>
           <w:szCs w:val="28"/>
+          <w:highlight w:val="green"/>
         </w:rPr>
         <w:t xml:space="preserve"> 18 г. Энергетическая ценность / калорийность</w:t>
       </w:r>
@@ -3178,6 +3081,7 @@
           <w:rFonts w:ascii="Century Gothic" w:hAnsi="Century Gothic"/>
           <w:sz w:val="28"/>
           <w:szCs w:val="28"/>
+          <w:highlight w:val="green"/>
         </w:rPr>
         <w:t xml:space="preserve"> </w:t>
       </w:r>
@@ -3186,6 +3090,7 @@
           <w:rFonts w:ascii="Century Gothic" w:hAnsi="Century Gothic"/>
           <w:sz w:val="28"/>
           <w:szCs w:val="28"/>
+          <w:highlight w:val="green"/>
         </w:rPr>
         <w:t>100г продукта</w:t>
       </w:r>
@@ -3194,6 +3099,7 @@
           <w:rFonts w:ascii="Century Gothic" w:hAnsi="Century Gothic"/>
           <w:sz w:val="28"/>
           <w:szCs w:val="28"/>
+          <w:highlight w:val="green"/>
         </w:rPr>
         <w:t>: 870 кДж/210 ккал.</w:t>
       </w:r>
@@ -3204,14 +3110,17 @@
           <w:rFonts w:ascii="Century Gothic" w:hAnsi="Century Gothic"/>
           <w:sz w:val="28"/>
           <w:szCs w:val="28"/>
-        </w:rPr>
-      </w:pPr>
-      <w:r>
-        <w:rPr>
-          <w:rFonts w:ascii="Century Gothic" w:hAnsi="Century Gothic"/>
-          <w:b/>
-          <w:sz w:val="28"/>
-          <w:szCs w:val="28"/>
+          <w:highlight w:val="green"/>
+          <w:lang w:val="en-US"/>
+        </w:rPr>
+      </w:pPr>
+      <w:r>
+        <w:rPr>
+          <w:rFonts w:ascii="Century Gothic" w:hAnsi="Century Gothic"/>
+          <w:b/>
+          <w:sz w:val="28"/>
+          <w:szCs w:val="28"/>
+          <w:highlight w:val="green"/>
         </w:rPr>
         <w:t>Срок годности</w:t>
       </w:r>
@@ -3220,6 +3129,7 @@
           <w:rFonts w:ascii="Century Gothic" w:hAnsi="Century Gothic"/>
           <w:sz w:val="28"/>
           <w:szCs w:val="28"/>
+          <w:highlight w:val="green"/>
         </w:rPr>
         <w:t>: 40 суток</w:t>
       </w:r>
@@ -3238,6 +3148,7 @@
           <w:b/>
           <w:sz w:val="28"/>
           <w:szCs w:val="28"/>
+          <w:highlight w:val="green"/>
         </w:rPr>
         <w:t>Масса НЕТТО</w:t>
       </w:r>
@@ -3246,6 +3157,7 @@
           <w:rFonts w:ascii="Century Gothic" w:hAnsi="Century Gothic"/>
           <w:sz w:val="28"/>
           <w:szCs w:val="28"/>
+          <w:highlight w:val="green"/>
         </w:rPr>
         <w:t>: 33</w:t>
       </w:r>
@@ -3254,16 +3166,9 @@
           <w:rFonts w:ascii="Century Gothic" w:hAnsi="Century Gothic"/>
           <w:sz w:val="28"/>
           <w:szCs w:val="28"/>
-        </w:rPr>
-        <w:t>0</w:t>
-      </w:r>
-      <w:r>
-        <w:rPr>
-          <w:rFonts w:ascii="Century Gothic" w:hAnsi="Century Gothic"/>
-          <w:sz w:val="28"/>
-          <w:szCs w:val="28"/>
-        </w:rPr>
-        <w:t>г</w:t>
+          <w:highlight w:val="green"/>
+        </w:rPr>
+        <w:t>0г</w:t>
       </w:r>
     </w:p>
     <w:p>
@@ -3435,7 +3340,7 @@
           <w:rFonts w:ascii="Century Gothic" w:hAnsi="Century Gothic"/>
           <w:sz w:val="28"/>
           <w:szCs w:val="28"/>
-          <w:highlight w:val="yellow"/>
+          <w:highlight w:val="green"/>
         </w:rPr>
         <w:lastRenderedPageBreak/>
         <w:t>Сочно-молочные 450г /вес</w:t>
@@ -3447,13 +3352,15 @@
           <w:rFonts w:ascii="Century Gothic" w:hAnsi="Century Gothic"/>
           <w:sz w:val="28"/>
           <w:szCs w:val="28"/>
-        </w:rPr>
-      </w:pPr>
-      <w:r>
-        <w:rPr>
-          <w:rFonts w:ascii="Century Gothic" w:hAnsi="Century Gothic"/>
-          <w:sz w:val="28"/>
-          <w:szCs w:val="28"/>
+          <w:highlight w:val="green"/>
+        </w:rPr>
+      </w:pPr>
+      <w:r>
+        <w:rPr>
+          <w:rFonts w:ascii="Century Gothic" w:hAnsi="Century Gothic"/>
+          <w:sz w:val="28"/>
+          <w:szCs w:val="28"/>
+          <w:highlight w:val="green"/>
         </w:rPr>
         <w:t>СОСИСКИ СОЧНО-МОЛОЧНЫЕ</w:t>
       </w:r>
@@ -3464,47 +3371,35 @@
           <w:rFonts w:ascii="Century Gothic" w:hAnsi="Century Gothic"/>
           <w:sz w:val="28"/>
           <w:szCs w:val="28"/>
-        </w:rPr>
-      </w:pPr>
-      <w:r>
-        <w:rPr>
-          <w:rFonts w:ascii="Century Gothic" w:hAnsi="Century Gothic"/>
-          <w:sz w:val="28"/>
-          <w:szCs w:val="28"/>
-        </w:rPr>
-        <w:t>ИЗДЕЛИЯ КОЛ</w:t>
-      </w:r>
-      <w:r>
-        <w:rPr>
-          <w:rFonts w:ascii="Century Gothic" w:hAnsi="Century Gothic"/>
-          <w:sz w:val="28"/>
-          <w:szCs w:val="28"/>
-        </w:rPr>
-        <w:t xml:space="preserve">БАСНЫЕ ВАРЕНЫЕ. ПРОДУКТ МЯСНОЙ </w:t>
-      </w:r>
-      <w:r>
-        <w:rPr>
-          <w:rFonts w:ascii="Century Gothic" w:hAnsi="Century Gothic"/>
-          <w:sz w:val="28"/>
-          <w:szCs w:val="28"/>
-        </w:rPr>
-        <w:t xml:space="preserve">КАТЕГОРИИ Б. </w:t>
-      </w:r>
-    </w:p>
-    <w:p>
-      <w:pPr>
-        <w:rPr>
-          <w:rFonts w:ascii="Century Gothic" w:hAnsi="Century Gothic"/>
-          <w:sz w:val="28"/>
-          <w:szCs w:val="28"/>
-        </w:rPr>
-      </w:pPr>
-      <w:r>
-        <w:rPr>
-          <w:rFonts w:ascii="Century Gothic" w:hAnsi="Century Gothic"/>
-          <w:b/>
-          <w:sz w:val="28"/>
-          <w:szCs w:val="28"/>
+          <w:highlight w:val="green"/>
+        </w:rPr>
+      </w:pPr>
+      <w:r>
+        <w:rPr>
+          <w:rFonts w:ascii="Century Gothic" w:hAnsi="Century Gothic"/>
+          <w:sz w:val="28"/>
+          <w:szCs w:val="28"/>
+          <w:highlight w:val="green"/>
+        </w:rPr>
+        <w:t xml:space="preserve">ИЗДЕЛИЯ КОЛБАСНЫЕ ВАРЕНЫЕ. ПРОДУКТ МЯСНОЙ КАТЕГОРИИ Б. </w:t>
+      </w:r>
+    </w:p>
+    <w:p>
+      <w:pPr>
+        <w:rPr>
+          <w:rFonts w:ascii="Century Gothic" w:hAnsi="Century Gothic"/>
+          <w:sz w:val="28"/>
+          <w:szCs w:val="28"/>
+          <w:highlight w:val="green"/>
+        </w:rPr>
+      </w:pPr>
+      <w:r>
+        <w:rPr>
+          <w:rFonts w:ascii="Century Gothic" w:hAnsi="Century Gothic"/>
+          <w:b/>
+          <w:sz w:val="28"/>
+          <w:szCs w:val="28"/>
+          <w:highlight w:val="green"/>
         </w:rPr>
         <w:t>Состав</w:t>
       </w:r>
@@ -3513,6 +3408,7 @@
           <w:rFonts w:ascii="Century Gothic" w:hAnsi="Century Gothic"/>
           <w:sz w:val="28"/>
           <w:szCs w:val="28"/>
+          <w:highlight w:val="green"/>
         </w:rPr>
         <w:t>: свинина, говядина, филе курин</w:t>
       </w:r>
@@ -3521,6 +3417,7 @@
           <w:rFonts w:ascii="Century Gothic" w:hAnsi="Century Gothic"/>
           <w:sz w:val="28"/>
           <w:szCs w:val="28"/>
+          <w:highlight w:val="green"/>
         </w:rPr>
         <w:t>ое, молоко сухое обезжиренное, крахмал картофельный, вода,</w:t>
       </w:r>
@@ -3529,6 +3426,7 @@
           <w:rFonts w:ascii="Century Gothic" w:hAnsi="Century Gothic"/>
           <w:sz w:val="28"/>
           <w:szCs w:val="28"/>
+          <w:highlight w:val="green"/>
         </w:rPr>
         <w:t xml:space="preserve"> бульон куриный натуральный сухой, белковый с</w:t>
       </w:r>
@@ -3537,6 +3435,7 @@
           <w:rFonts w:ascii="Century Gothic" w:hAnsi="Century Gothic"/>
           <w:sz w:val="28"/>
           <w:szCs w:val="28"/>
+          <w:highlight w:val="green"/>
         </w:rPr>
         <w:t xml:space="preserve">табилизатор, нитритная соль, </w:t>
       </w:r>
@@ -3545,6 +3444,7 @@
           <w:rFonts w:ascii="Century Gothic" w:hAnsi="Century Gothic"/>
           <w:sz w:val="28"/>
           <w:szCs w:val="28"/>
+          <w:highlight w:val="green"/>
         </w:rPr>
         <w:t>соль, регуляторы кислотности</w:t>
       </w:r>
@@ -3553,6 +3453,7 @@
           <w:rFonts w:ascii="Century Gothic" w:hAnsi="Century Gothic"/>
           <w:sz w:val="28"/>
           <w:szCs w:val="28"/>
+          <w:highlight w:val="green"/>
         </w:rPr>
         <w:t xml:space="preserve">, виноградный сахар, усилитель вкуса и аромата, </w:t>
       </w:r>
@@ -3561,6 +3462,7 @@
           <w:rFonts w:ascii="Century Gothic" w:hAnsi="Century Gothic"/>
           <w:sz w:val="28"/>
           <w:szCs w:val="28"/>
+          <w:highlight w:val="green"/>
         </w:rPr>
         <w:t>перец черный, перец душистый, кардамон</w:t>
       </w:r>
@@ -3569,6 +3471,7 @@
           <w:rFonts w:ascii="Century Gothic" w:hAnsi="Century Gothic"/>
           <w:sz w:val="28"/>
           <w:szCs w:val="28"/>
+          <w:highlight w:val="green"/>
         </w:rPr>
         <w:t>.</w:t>
       </w:r>
@@ -3577,6 +3480,7 @@
           <w:rFonts w:ascii="Century Gothic" w:hAnsi="Century Gothic"/>
           <w:sz w:val="28"/>
           <w:szCs w:val="28"/>
+          <w:highlight w:val="green"/>
         </w:rPr>
         <w:t xml:space="preserve"> </w:t>
       </w:r>
@@ -3587,14 +3491,16 @@
           <w:rFonts w:ascii="Century Gothic" w:hAnsi="Century Gothic"/>
           <w:sz w:val="28"/>
           <w:szCs w:val="28"/>
-        </w:rPr>
-      </w:pPr>
-      <w:r>
-        <w:rPr>
-          <w:rFonts w:ascii="Century Gothic" w:hAnsi="Century Gothic"/>
-          <w:b/>
-          <w:sz w:val="28"/>
-          <w:szCs w:val="28"/>
+          <w:highlight w:val="green"/>
+        </w:rPr>
+      </w:pPr>
+      <w:r>
+        <w:rPr>
+          <w:rFonts w:ascii="Century Gothic" w:hAnsi="Century Gothic"/>
+          <w:b/>
+          <w:sz w:val="28"/>
+          <w:szCs w:val="28"/>
+          <w:highlight w:val="green"/>
         </w:rPr>
         <w:t>Срок годности</w:t>
       </w:r>
@@ -3603,6 +3509,7 @@
           <w:rFonts w:ascii="Century Gothic" w:hAnsi="Century Gothic"/>
           <w:sz w:val="28"/>
           <w:szCs w:val="28"/>
+          <w:highlight w:val="green"/>
         </w:rPr>
         <w:t>: 40 суток</w:t>
       </w:r>
@@ -3613,14 +3520,16 @@
           <w:rFonts w:ascii="Century Gothic" w:hAnsi="Century Gothic"/>
           <w:sz w:val="28"/>
           <w:szCs w:val="28"/>
-        </w:rPr>
-      </w:pPr>
-      <w:r>
-        <w:rPr>
-          <w:rFonts w:ascii="Century Gothic" w:hAnsi="Century Gothic"/>
-          <w:b/>
-          <w:sz w:val="28"/>
-          <w:szCs w:val="28"/>
+          <w:highlight w:val="green"/>
+        </w:rPr>
+      </w:pPr>
+      <w:r>
+        <w:rPr>
+          <w:rFonts w:ascii="Century Gothic" w:hAnsi="Century Gothic"/>
+          <w:b/>
+          <w:sz w:val="28"/>
+          <w:szCs w:val="28"/>
+          <w:highlight w:val="green"/>
         </w:rPr>
         <w:t>Пищевая ценность</w:t>
       </w:r>
@@ -3629,6 +3538,7 @@
           <w:rFonts w:ascii="Century Gothic" w:hAnsi="Century Gothic"/>
           <w:sz w:val="28"/>
           <w:szCs w:val="28"/>
+          <w:highlight w:val="green"/>
         </w:rPr>
         <w:t xml:space="preserve"> 100г продукта: белки - 11 </w:t>
       </w:r>
@@ -3637,6 +3547,7 @@
           <w:rFonts w:ascii="Century Gothic" w:hAnsi="Century Gothic"/>
           <w:sz w:val="28"/>
           <w:szCs w:val="28"/>
+          <w:highlight w:val="green"/>
         </w:rPr>
         <w:t>г, жиры – 19 г, углеводы - 2г.</w:t>
       </w:r>
@@ -3647,14 +3558,16 @@
           <w:rFonts w:ascii="Century Gothic" w:hAnsi="Century Gothic"/>
           <w:sz w:val="28"/>
           <w:szCs w:val="28"/>
-        </w:rPr>
-      </w:pPr>
-      <w:r>
-        <w:rPr>
-          <w:rFonts w:ascii="Century Gothic" w:hAnsi="Century Gothic"/>
-          <w:b/>
-          <w:sz w:val="28"/>
-          <w:szCs w:val="28"/>
+          <w:highlight w:val="green"/>
+        </w:rPr>
+      </w:pPr>
+      <w:r>
+        <w:rPr>
+          <w:rFonts w:ascii="Century Gothic" w:hAnsi="Century Gothic"/>
+          <w:b/>
+          <w:sz w:val="28"/>
+          <w:szCs w:val="28"/>
+          <w:highlight w:val="green"/>
         </w:rPr>
         <w:t>Энерге</w:t>
       </w:r>
@@ -3664,6 +3577,7 @@
           <w:b/>
           <w:sz w:val="28"/>
           <w:szCs w:val="28"/>
+          <w:highlight w:val="green"/>
         </w:rPr>
         <w:t>тическая ценность</w:t>
       </w:r>
@@ -3672,6 +3586,7 @@
           <w:rFonts w:ascii="Century Gothic" w:hAnsi="Century Gothic"/>
           <w:sz w:val="28"/>
           <w:szCs w:val="28"/>
+          <w:highlight w:val="green"/>
         </w:rPr>
         <w:t xml:space="preserve"> / калорийность</w:t>
       </w:r>
@@ -3680,6 +3595,7 @@
           <w:rFonts w:ascii="Century Gothic" w:hAnsi="Century Gothic"/>
           <w:sz w:val="28"/>
           <w:szCs w:val="28"/>
+          <w:highlight w:val="green"/>
         </w:rPr>
         <w:t xml:space="preserve"> 100г продукта (средние значения): 924 кДж/ 223 ккал.</w:t>
       </w:r>
@@ -3698,6 +3614,7 @@
           <w:b/>
           <w:sz w:val="28"/>
           <w:szCs w:val="28"/>
+          <w:highlight w:val="green"/>
         </w:rPr>
         <w:t>Масса НЕТТО</w:t>
       </w:r>
@@ -3706,6 +3623,7 @@
           <w:rFonts w:ascii="Century Gothic" w:hAnsi="Century Gothic"/>
           <w:sz w:val="28"/>
           <w:szCs w:val="28"/>
+          <w:highlight w:val="green"/>
         </w:rPr>
         <w:t>:</w:t>
       </w:r>
@@ -3714,6 +3632,7 @@
           <w:rFonts w:ascii="Century Gothic" w:hAnsi="Century Gothic"/>
           <w:sz w:val="28"/>
           <w:szCs w:val="28"/>
+          <w:highlight w:val="green"/>
         </w:rPr>
         <w:t xml:space="preserve"> 450г /140</w:t>
       </w:r>
@@ -3722,6 +3641,7 @@
           <w:rFonts w:ascii="Century Gothic" w:hAnsi="Century Gothic"/>
           <w:sz w:val="28"/>
           <w:szCs w:val="28"/>
+          <w:highlight w:val="green"/>
         </w:rPr>
         <w:t>0 г</w:t>
       </w:r>
@@ -3962,6 +3882,7 @@
     <w:lsdException w:name="HTML Sample" w:semiHidden="1" w:unhideWhenUsed="1"/>
     <w:lsdException w:name="HTML Typewriter" w:semiHidden="1" w:unhideWhenUsed="1"/>
     <w:lsdException w:name="HTML Variable" w:semiHidden="1" w:unhideWhenUsed="1"/>
+    <w:lsdException w:name="Normal Table" w:semiHidden="1" w:unhideWhenUsed="1"/>
     <w:lsdException w:name="annotation subject" w:semiHidden="1" w:unhideWhenUsed="1"/>
     <w:lsdException w:name="No List" w:semiHidden="1" w:unhideWhenUsed="1"/>
     <w:lsdException w:name="Outline List 1" w:semiHidden="1" w:unhideWhenUsed="1"/>
@@ -4004,8 +3925,11 @@
     <w:lsdException w:name="Table Contemporary" w:semiHidden="1" w:unhideWhenUsed="1"/>
     <w:lsdException w:name="Table Elegant" w:semiHidden="1" w:unhideWhenUsed="1"/>
     <w:lsdException w:name="Table Professional" w:semiHidden="1" w:unhideWhenUsed="1"/>
+    <w:lsdException w:name="Table Subtle 1" w:semiHidden="1" w:unhideWhenUsed="1"/>
     <w:lsdException w:name="Table Subtle 2" w:semiHidden="1" w:unhideWhenUsed="1"/>
     <w:lsdException w:name="Table Web 1" w:semiHidden="1" w:unhideWhenUsed="1"/>
+    <w:lsdException w:name="Table Web 2" w:semiHidden="1" w:unhideWhenUsed="1"/>
+    <w:lsdException w:name="Table Web 3" w:semiHidden="1" w:unhideWhenUsed="1"/>
     <w:lsdException w:name="Balloon Text" w:semiHidden="1" w:unhideWhenUsed="1"/>
     <w:lsdException w:name="Table Grid" w:uiPriority="39"/>
     <w:lsdException w:name="Table Theme" w:semiHidden="1" w:unhideWhenUsed="1"/>

</xml_diff>